<commit_message>
Used Dataedit.py to find C, dP/dh, and Wp/Wt.
</commit_message>
<xml_diff>
--- a/Notes.docx
+++ b/Notes.docx
@@ -2177,19 +2177,6 @@
     <w:p/>
     <w:p/>
     <w:p/>
-    <w:p/>
-    <w:p/>
-    <w:p/>
-    <w:p/>
-    <w:p/>
-    <w:p/>
-    <w:p/>
-    <w:p/>
-    <w:p/>
-    <w:p/>
-    <w:p/>
-    <w:p/>
-    <w:p/>
     <w:p>
       <w:pPr>
         <w:rPr>
@@ -2202,6 +2189,7 @@
           <w:b/>
           <w:bCs/>
         </w:rPr>
+        <w:lastRenderedPageBreak/>
         <w:t>Summary</w:t>
       </w:r>
     </w:p>
@@ -2680,18 +2668,10 @@
         <w:tc>
           <w:tcPr>
             <w:tcW w:w="981" w:type="dxa"/>
-          </w:tcPr>
-          <w:p>
-            <w:pPr>
-              <w:rPr>
-                <w:highlight w:val="yellow"/>
-              </w:rPr>
-            </w:pPr>
-            <w:r>
-              <w:rPr>
-                <w:highlight w:val="yellow"/>
-              </w:rPr>
-              <w:lastRenderedPageBreak/>
+            <w:shd w:val="clear" w:color="auto" w:fill="FFFF00"/>
+          </w:tcPr>
+          <w:p>
+            <w:r>
               <w:t>5</w:t>
             </w:r>
           </w:p>
@@ -2699,45 +2679,22 @@
         <w:tc>
           <w:tcPr>
             <w:tcW w:w="3134" w:type="dxa"/>
-          </w:tcPr>
-          <w:p>
-            <w:pPr>
-              <w:rPr>
-                <w:highlight w:val="yellow"/>
-              </w:rPr>
-            </w:pPr>
-            <w:proofErr w:type="spellStart"/>
-            <w:r>
-              <w:rPr>
-                <w:highlight w:val="yellow"/>
-              </w:rPr>
+            <w:shd w:val="clear" w:color="auto" w:fill="FFFF00"/>
+          </w:tcPr>
+          <w:p>
+            <w:proofErr w:type="spellStart"/>
+            <w:r>
               <w:t>validation_exp</w:t>
             </w:r>
             <w:proofErr w:type="spellEnd"/>
           </w:p>
           <w:p>
-            <w:pPr>
-              <w:rPr>
-                <w:highlight w:val="yellow"/>
-              </w:rPr>
-            </w:pPr>
-            <w:r>
-              <w:rPr>
-                <w:highlight w:val="yellow"/>
-              </w:rPr>
+            <w:r>
               <w:t>validation_exp_cross2</w:t>
             </w:r>
           </w:p>
           <w:p>
-            <w:pPr>
-              <w:rPr>
-                <w:highlight w:val="yellow"/>
-              </w:rPr>
-            </w:pPr>
-            <w:r>
-              <w:rPr>
-                <w:highlight w:val="yellow"/>
-              </w:rPr>
+            <w:r>
               <w:t>fit_n.py</w:t>
             </w:r>
           </w:p>
@@ -2745,150 +2702,73 @@
         <w:tc>
           <w:tcPr>
             <w:tcW w:w="5235" w:type="dxa"/>
-          </w:tcPr>
-          <w:p>
-            <w:pPr>
-              <w:rPr>
-                <w:highlight w:val="yellow"/>
-              </w:rPr>
-            </w:pPr>
-            <w:r>
-              <w:rPr>
-                <w:highlight w:val="yellow"/>
-              </w:rPr>
-              <w:t xml:space="preserve">This function needs to be </w:t>
-            </w:r>
-            <w:r>
-              <w:rPr>
-                <w:highlight w:val="yellow"/>
-              </w:rPr>
-              <w:t>set</w:t>
-            </w:r>
-            <w:r>
-              <w:rPr>
-                <w:highlight w:val="yellow"/>
-              </w:rPr>
-              <w:t xml:space="preserve"> for </w:t>
+            <w:shd w:val="clear" w:color="auto" w:fill="FFFF00"/>
+          </w:tcPr>
+          <w:p>
+            <w:r>
+              <w:t xml:space="preserve">This function needs to be set for </w:t>
             </w:r>
             <w:r>
               <w:rPr>
                 <w:b/>
                 <w:bCs/>
-                <w:highlight w:val="yellow"/>
               </w:rPr>
               <w:t>Each Al</w:t>
             </w:r>
             <w:r>
-              <w:rPr>
-                <w:highlight w:val="yellow"/>
-              </w:rPr>
-              <w:t xml:space="preserve"> alloy here. Make sure you clear sigma_y.dat before to get dat</w:t>
-            </w:r>
-            <w:r>
-              <w:rPr>
-                <w:highlight w:val="yellow"/>
-              </w:rPr>
-              <w:t xml:space="preserve">a. </w:t>
-            </w:r>
-            <w:r>
-              <w:rPr>
-                <w:highlight w:val="yellow"/>
-              </w:rPr>
+              <w:t xml:space="preserve"> alloy here. Make sure you clear sigma_y.dat before to get data. </w:t>
+            </w:r>
+            <w:r>
               <w:t>Like</w:t>
             </w:r>
             <w:r>
-              <w:rPr>
-                <w:highlight w:val="yellow"/>
-              </w:rPr>
               <w:t xml:space="preserve"> 9(B). </w:t>
             </w:r>
             <w:r>
-              <w:rPr>
-                <w:highlight w:val="yellow"/>
-              </w:rPr>
               <w:t xml:space="preserve">Uncomment </w:t>
             </w:r>
             <w:proofErr w:type="spellStart"/>
             <w:proofErr w:type="gramStart"/>
             <w:r>
-              <w:rPr>
-                <w:highlight w:val="yellow"/>
-              </w:rPr>
               <w:t>df</w:t>
             </w:r>
             <w:proofErr w:type="spellEnd"/>
             <w:r>
-              <w:rPr>
-                <w:highlight w:val="yellow"/>
-              </w:rPr>
               <w:t>[</w:t>
             </w:r>
             <w:proofErr w:type="gramEnd"/>
             <w:r>
-              <w:rPr>
-                <w:highlight w:val="yellow"/>
-              </w:rPr>
               <w:t>"</w:t>
             </w:r>
             <w:proofErr w:type="spellStart"/>
             <w:r>
-              <w:rPr>
-                <w:highlight w:val="yellow"/>
-              </w:rPr>
               <w:t>dP</w:t>
             </w:r>
             <w:proofErr w:type="spellEnd"/>
             <w:r>
-              <w:rPr>
-                <w:highlight w:val="yellow"/>
-              </w:rPr>
               <w:t>/dh (N/m)"] *= 0.2 * (</w:t>
             </w:r>
             <w:proofErr w:type="spellStart"/>
             <w:r>
-              <w:rPr>
-                <w:highlight w:val="yellow"/>
-              </w:rPr>
               <w:t>df</w:t>
             </w:r>
             <w:proofErr w:type="spellEnd"/>
             <w:r>
-              <w:rPr>
-                <w:highlight w:val="yellow"/>
-              </w:rPr>
               <w:t>["C (</w:t>
             </w:r>
             <w:proofErr w:type="spellStart"/>
             <w:r>
-              <w:rPr>
-                <w:highlight w:val="yellow"/>
-              </w:rPr>
               <w:t>GPa</w:t>
             </w:r>
             <w:proofErr w:type="spellEnd"/>
             <w:r>
-              <w:rPr>
-                <w:highlight w:val="yellow"/>
-              </w:rPr>
               <w:t>)"] / 3) ** 0.5 * 10 ** (-1.5)</w:t>
             </w:r>
             <w:r>
-              <w:rPr>
-                <w:highlight w:val="yellow"/>
-              </w:rPr>
               <w:t xml:space="preserve"> </w:t>
             </w:r>
             <w:r>
-              <w:rPr>
-                <w:highlight w:val="yellow"/>
-              </w:rPr>
-              <w:t>fo</w:t>
-            </w:r>
-            <w:r>
-              <w:rPr>
-                <w:highlight w:val="yellow"/>
-              </w:rPr>
-              <w:t>r Aluminum.</w:t>
+              <w:t>for Aluminum.</w:t>
             </w:r>
           </w:p>
         </w:tc>
@@ -2897,17 +2777,10 @@
         <w:tc>
           <w:tcPr>
             <w:tcW w:w="981" w:type="dxa"/>
-          </w:tcPr>
-          <w:p>
-            <w:pPr>
-              <w:rPr>
-                <w:highlight w:val="yellow"/>
-              </w:rPr>
-            </w:pPr>
-            <w:r>
-              <w:rPr>
-                <w:highlight w:val="yellow"/>
-              </w:rPr>
+            <w:shd w:val="clear" w:color="auto" w:fill="FFFF00"/>
+          </w:tcPr>
+          <w:p>
+            <w:r>
               <w:t>6</w:t>
             </w:r>
           </w:p>
@@ -2915,23 +2788,13 @@
         <w:tc>
           <w:tcPr>
             <w:tcW w:w="3134" w:type="dxa"/>
-          </w:tcPr>
-          <w:p>
-            <w:pPr>
-              <w:rPr>
-                <w:highlight w:val="yellow"/>
-              </w:rPr>
-            </w:pPr>
-            <w:r>
-              <w:rPr>
-                <w:highlight w:val="yellow"/>
-              </w:rPr>
+            <w:shd w:val="clear" w:color="auto" w:fill="FFFF00"/>
+          </w:tcPr>
+          <w:p>
+            <w:r>
               <w:t>validation_exp</w:t>
             </w:r>
             <w:r>
-              <w:rPr>
-                <w:highlight w:val="yellow"/>
-              </w:rPr>
               <w:t>_cross2</w:t>
             </w:r>
           </w:p>
@@ -2939,221 +2802,104 @@
         <w:tc>
           <w:tcPr>
             <w:tcW w:w="5235" w:type="dxa"/>
-          </w:tcPr>
-          <w:p>
-            <w:r>
-              <w:rPr>
-                <w:highlight w:val="yellow"/>
-              </w:rPr>
+            <w:shd w:val="clear" w:color="auto" w:fill="FFFF00"/>
+          </w:tcPr>
+          <w:p>
+            <w:r>
               <w:t xml:space="preserve">Uncomment </w:t>
             </w:r>
             <w:proofErr w:type="spellStart"/>
             <w:proofErr w:type="gramStart"/>
             <w:r>
-              <w:rPr>
-                <w:highlight w:val="yellow"/>
-              </w:rPr>
               <w:t>df</w:t>
             </w:r>
             <w:proofErr w:type="spellEnd"/>
             <w:r>
-              <w:rPr>
-                <w:highlight w:val="yellow"/>
-              </w:rPr>
               <w:t>[</w:t>
             </w:r>
             <w:proofErr w:type="gramEnd"/>
             <w:r>
-              <w:rPr>
-                <w:highlight w:val="yellow"/>
-              </w:rPr>
               <w:t>"</w:t>
             </w:r>
             <w:proofErr w:type="spellStart"/>
             <w:r>
-              <w:rPr>
-                <w:highlight w:val="yellow"/>
-              </w:rPr>
               <w:t>dP</w:t>
             </w:r>
             <w:proofErr w:type="spellEnd"/>
             <w:r>
-              <w:rPr>
-                <w:highlight w:val="yellow"/>
-              </w:rPr>
               <w:t xml:space="preserve">/dh (N/m)"] *= 0.2 / </w:t>
             </w:r>
             <w:proofErr w:type="spellStart"/>
             <w:r>
-              <w:rPr>
-                <w:highlight w:val="yellow"/>
-              </w:rPr>
               <w:t>df</w:t>
             </w:r>
             <w:proofErr w:type="spellEnd"/>
             <w:r>
-              <w:rPr>
-                <w:highlight w:val="yellow"/>
-              </w:rPr>
-              <w:t>["hm (um)"]</w:t>
-            </w:r>
-            <w:r>
-              <w:rPr>
-                <w:highlight w:val="yellow"/>
-              </w:rPr>
-              <w:t xml:space="preserve"> </w:t>
-            </w:r>
-            <w:r>
-              <w:rPr>
-                <w:highlight w:val="yellow"/>
-              </w:rPr>
-              <w:t xml:space="preserve"> in data.py</w:t>
-            </w:r>
-            <w:r>
-              <w:rPr>
-                <w:highlight w:val="yellow"/>
-              </w:rPr>
-              <w:t xml:space="preserve"> for Titanium alloys only</w:t>
-            </w:r>
-            <w:r>
-              <w:rPr>
-                <w:highlight w:val="yellow"/>
-              </w:rPr>
-              <w:t>.</w:t>
-            </w:r>
-            <w:r>
-              <w:t xml:space="preserve"> </w:t>
-            </w:r>
-          </w:p>
-          <w:p>
-            <w:pPr>
-              <w:rPr>
-                <w:highlight w:val="yellow"/>
-              </w:rPr>
-            </w:pPr>
-            <w:r>
-              <w:rPr>
-                <w:highlight w:val="yellow"/>
-              </w:rPr>
+              <w:t xml:space="preserve">["hm (um)"]  in data.py for Titanium alloys only. </w:t>
+            </w:r>
+          </w:p>
+          <w:p>
+            <w:r>
               <w:t xml:space="preserve">Uncomment </w:t>
             </w:r>
             <w:proofErr w:type="spellStart"/>
             <w:proofErr w:type="gramStart"/>
             <w:r>
-              <w:rPr>
-                <w:highlight w:val="yellow"/>
-              </w:rPr>
               <w:t>df</w:t>
             </w:r>
             <w:proofErr w:type="spellEnd"/>
             <w:r>
-              <w:rPr>
-                <w:highlight w:val="yellow"/>
-              </w:rPr>
               <w:t>[</w:t>
             </w:r>
             <w:proofErr w:type="gramEnd"/>
             <w:r>
-              <w:rPr>
-                <w:highlight w:val="yellow"/>
-              </w:rPr>
               <w:t>"</w:t>
             </w:r>
             <w:proofErr w:type="spellStart"/>
             <w:r>
-              <w:rPr>
-                <w:highlight w:val="yellow"/>
-              </w:rPr>
               <w:t>dP</w:t>
             </w:r>
             <w:proofErr w:type="spellEnd"/>
             <w:r>
-              <w:rPr>
-                <w:highlight w:val="yellow"/>
-              </w:rPr>
               <w:t>/dh (N/m)"] *= 0.2 * (</w:t>
             </w:r>
             <w:proofErr w:type="spellStart"/>
             <w:r>
-              <w:rPr>
-                <w:highlight w:val="yellow"/>
-              </w:rPr>
               <w:t>df</w:t>
             </w:r>
             <w:proofErr w:type="spellEnd"/>
             <w:r>
-              <w:rPr>
-                <w:highlight w:val="yellow"/>
-              </w:rPr>
               <w:t>["C (</w:t>
             </w:r>
             <w:proofErr w:type="spellStart"/>
             <w:r>
-              <w:rPr>
-                <w:highlight w:val="yellow"/>
-              </w:rPr>
               <w:t>GPa</w:t>
             </w:r>
             <w:proofErr w:type="spellEnd"/>
             <w:r>
-              <w:rPr>
-                <w:highlight w:val="yellow"/>
-              </w:rPr>
-              <w:t>)"] / 3) ** 0.5 * 10 ** (-1.5</w:t>
-            </w:r>
-            <w:r>
-              <w:rPr>
-                <w:highlight w:val="yellow"/>
-              </w:rPr>
-              <w:t>)</w:t>
-            </w:r>
-            <w:r>
-              <w:rPr>
-                <w:highlight w:val="yellow"/>
-              </w:rPr>
-              <w:t xml:space="preserve"> for Aluminum.</w:t>
-            </w:r>
-          </w:p>
-          <w:p>
-            <w:pPr>
-              <w:rPr>
-                <w:highlight w:val="yellow"/>
-              </w:rPr>
-            </w:pPr>
-            <w:r>
-              <w:rPr>
-                <w:highlight w:val="yellow"/>
-              </w:rPr>
+              <w:t>)"] / 3) ** 0.5 * 10 ** (-1.5) for Aluminum.</w:t>
+            </w:r>
+          </w:p>
+          <w:p>
+            <w:r>
               <w:t>You need to select the correct dataset for this.</w:t>
             </w:r>
           </w:p>
           <w:p>
             <w:proofErr w:type="spellStart"/>
             <w:r>
-              <w:rPr>
-                <w:highlight w:val="yellow"/>
-              </w:rPr>
               <w:t>train_size</w:t>
             </w:r>
             <w:proofErr w:type="spellEnd"/>
             <w:r>
-              <w:rPr>
-                <w:highlight w:val="yellow"/>
-              </w:rPr>
               <w:t xml:space="preserve"> = 5 for </w:t>
             </w:r>
             <w:proofErr w:type="spellStart"/>
             <w:r>
-              <w:rPr>
-                <w:highlight w:val="yellow"/>
-              </w:rPr>
               <w:t>Ti</w:t>
             </w:r>
             <w:proofErr w:type="spellEnd"/>
             <w:r>
-              <w:rPr>
-                <w:highlight w:val="yellow"/>
-              </w:rPr>
               <w:t xml:space="preserve"> and 3 for Al.</w:t>
             </w:r>
           </w:p>
@@ -3163,17 +2909,10 @@
         <w:tc>
           <w:tcPr>
             <w:tcW w:w="981" w:type="dxa"/>
-          </w:tcPr>
-          <w:p>
-            <w:pPr>
-              <w:rPr>
-                <w:highlight w:val="yellow"/>
-              </w:rPr>
-            </w:pPr>
-            <w:r>
-              <w:rPr>
-                <w:highlight w:val="yellow"/>
-              </w:rPr>
+            <w:shd w:val="clear" w:color="auto" w:fill="FFFF00"/>
+          </w:tcPr>
+          <w:p>
+            <w:r>
               <w:t>7</w:t>
             </w:r>
           </w:p>
@@ -3181,23 +2920,13 @@
         <w:tc>
           <w:tcPr>
             <w:tcW w:w="3134" w:type="dxa"/>
-          </w:tcPr>
-          <w:p>
-            <w:pPr>
-              <w:rPr>
-                <w:highlight w:val="yellow"/>
-              </w:rPr>
-            </w:pPr>
-            <w:r>
-              <w:rPr>
-                <w:highlight w:val="yellow"/>
-              </w:rPr>
+            <w:shd w:val="clear" w:color="auto" w:fill="FFFF00"/>
+          </w:tcPr>
+          <w:p>
+            <w:r>
               <w:t>validation_exp_cross</w:t>
             </w:r>
             <w:r>
-              <w:rPr>
-                <w:highlight w:val="yellow"/>
-              </w:rPr>
               <w:t>2</w:t>
             </w:r>
           </w:p>
@@ -3205,221 +2934,105 @@
         <w:tc>
           <w:tcPr>
             <w:tcW w:w="5235" w:type="dxa"/>
-          </w:tcPr>
-          <w:p>
-            <w:r>
-              <w:rPr>
-                <w:highlight w:val="yellow"/>
-              </w:rPr>
+            <w:shd w:val="clear" w:color="auto" w:fill="FFFF00"/>
+          </w:tcPr>
+          <w:p>
+            <w:r>
               <w:t xml:space="preserve">Uncomment </w:t>
             </w:r>
             <w:proofErr w:type="spellStart"/>
             <w:proofErr w:type="gramStart"/>
             <w:r>
-              <w:rPr>
-                <w:highlight w:val="yellow"/>
-              </w:rPr>
               <w:t>df</w:t>
             </w:r>
             <w:proofErr w:type="spellEnd"/>
             <w:r>
-              <w:rPr>
-                <w:highlight w:val="yellow"/>
-              </w:rPr>
               <w:t>[</w:t>
             </w:r>
             <w:proofErr w:type="gramEnd"/>
             <w:r>
-              <w:rPr>
-                <w:highlight w:val="yellow"/>
-              </w:rPr>
               <w:t>"</w:t>
             </w:r>
             <w:proofErr w:type="spellStart"/>
             <w:r>
-              <w:rPr>
-                <w:highlight w:val="yellow"/>
-              </w:rPr>
               <w:t>dP</w:t>
             </w:r>
             <w:proofErr w:type="spellEnd"/>
             <w:r>
-              <w:rPr>
-                <w:highlight w:val="yellow"/>
-              </w:rPr>
               <w:t xml:space="preserve">/dh (N/m)"] *= 0.2 / </w:t>
             </w:r>
             <w:proofErr w:type="spellStart"/>
             <w:r>
-              <w:rPr>
-                <w:highlight w:val="yellow"/>
-              </w:rPr>
               <w:t>df</w:t>
             </w:r>
             <w:proofErr w:type="spellEnd"/>
             <w:r>
-              <w:rPr>
-                <w:highlight w:val="yellow"/>
-              </w:rPr>
-              <w:t>["hm (um)"]</w:t>
-            </w:r>
-            <w:r>
-              <w:rPr>
-                <w:highlight w:val="yellow"/>
-              </w:rPr>
-              <w:t xml:space="preserve"> </w:t>
-            </w:r>
-            <w:r>
-              <w:rPr>
-                <w:highlight w:val="yellow"/>
-              </w:rPr>
-              <w:t xml:space="preserve"> in data.py</w:t>
-            </w:r>
-            <w:r>
-              <w:rPr>
-                <w:highlight w:val="yellow"/>
-              </w:rPr>
-              <w:t xml:space="preserve"> for Titanium alloys only</w:t>
-            </w:r>
-            <w:r>
-              <w:rPr>
-                <w:highlight w:val="yellow"/>
-              </w:rPr>
-              <w:t>.</w:t>
-            </w:r>
-            <w:r>
-              <w:t xml:space="preserve"> </w:t>
-            </w:r>
-          </w:p>
-          <w:p>
-            <w:pPr>
-              <w:rPr>
-                <w:highlight w:val="yellow"/>
-              </w:rPr>
-            </w:pPr>
-            <w:r>
-              <w:rPr>
-                <w:highlight w:val="yellow"/>
-              </w:rPr>
+              <w:t xml:space="preserve">["hm (um)"]  in data.py for Titanium alloys only. </w:t>
+            </w:r>
+          </w:p>
+          <w:p>
+            <w:r>
+              <w:lastRenderedPageBreak/>
               <w:t xml:space="preserve">Uncomment </w:t>
             </w:r>
             <w:proofErr w:type="spellStart"/>
             <w:proofErr w:type="gramStart"/>
             <w:r>
-              <w:rPr>
-                <w:highlight w:val="yellow"/>
-              </w:rPr>
               <w:t>df</w:t>
             </w:r>
             <w:proofErr w:type="spellEnd"/>
             <w:r>
-              <w:rPr>
-                <w:highlight w:val="yellow"/>
-              </w:rPr>
               <w:t>[</w:t>
             </w:r>
             <w:proofErr w:type="gramEnd"/>
             <w:r>
-              <w:rPr>
-                <w:highlight w:val="yellow"/>
-              </w:rPr>
               <w:t>"</w:t>
             </w:r>
             <w:proofErr w:type="spellStart"/>
             <w:r>
-              <w:rPr>
-                <w:highlight w:val="yellow"/>
-              </w:rPr>
               <w:t>dP</w:t>
             </w:r>
             <w:proofErr w:type="spellEnd"/>
             <w:r>
-              <w:rPr>
-                <w:highlight w:val="yellow"/>
-              </w:rPr>
               <w:t>/dh (N/m)"] *= 0.2 * (</w:t>
             </w:r>
             <w:proofErr w:type="spellStart"/>
             <w:r>
-              <w:rPr>
-                <w:highlight w:val="yellow"/>
-              </w:rPr>
               <w:t>df</w:t>
             </w:r>
             <w:proofErr w:type="spellEnd"/>
             <w:r>
-              <w:rPr>
-                <w:highlight w:val="yellow"/>
-              </w:rPr>
               <w:t>["C (</w:t>
             </w:r>
             <w:proofErr w:type="spellStart"/>
             <w:r>
-              <w:rPr>
-                <w:highlight w:val="yellow"/>
-              </w:rPr>
               <w:t>GPa</w:t>
             </w:r>
             <w:proofErr w:type="spellEnd"/>
             <w:r>
-              <w:rPr>
-                <w:highlight w:val="yellow"/>
-              </w:rPr>
-              <w:t>)"] / 3) ** 0.5 * 10 ** (-1.5</w:t>
-            </w:r>
-            <w:r>
-              <w:rPr>
-                <w:highlight w:val="yellow"/>
-              </w:rPr>
-              <w:t>)</w:t>
-            </w:r>
-            <w:r>
-              <w:rPr>
-                <w:highlight w:val="yellow"/>
-              </w:rPr>
-              <w:t xml:space="preserve"> for Aluminum.</w:t>
-            </w:r>
-          </w:p>
-          <w:p>
-            <w:pPr>
-              <w:rPr>
-                <w:highlight w:val="yellow"/>
-              </w:rPr>
-            </w:pPr>
-            <w:r>
-              <w:rPr>
-                <w:highlight w:val="yellow"/>
-              </w:rPr>
+              <w:t>)"] / 3) ** 0.5 * 10 ** (-1.5) for Aluminum.</w:t>
+            </w:r>
+          </w:p>
+          <w:p>
+            <w:r>
               <w:t>You need to select the correct dataset for this.</w:t>
             </w:r>
           </w:p>
           <w:p>
             <w:proofErr w:type="spellStart"/>
             <w:r>
-              <w:rPr>
-                <w:highlight w:val="yellow"/>
-              </w:rPr>
               <w:t>train_size</w:t>
             </w:r>
             <w:proofErr w:type="spellEnd"/>
             <w:r>
-              <w:rPr>
-                <w:highlight w:val="yellow"/>
-              </w:rPr>
               <w:t xml:space="preserve"> = 5 for </w:t>
             </w:r>
             <w:proofErr w:type="spellStart"/>
             <w:r>
-              <w:rPr>
-                <w:highlight w:val="yellow"/>
-              </w:rPr>
               <w:t>Ti</w:t>
             </w:r>
             <w:proofErr w:type="spellEnd"/>
             <w:r>
-              <w:rPr>
-                <w:highlight w:val="yellow"/>
-              </w:rPr>
               <w:t xml:space="preserve"> and 3 for Al.</w:t>
             </w:r>
           </w:p>
@@ -3429,17 +3042,11 @@
         <w:tc>
           <w:tcPr>
             <w:tcW w:w="981" w:type="dxa"/>
-          </w:tcPr>
-          <w:p>
-            <w:pPr>
-              <w:rPr>
-                <w:highlight w:val="yellow"/>
-              </w:rPr>
-            </w:pPr>
-            <w:r>
-              <w:rPr>
-                <w:highlight w:val="yellow"/>
-              </w:rPr>
+            <w:shd w:val="clear" w:color="auto" w:fill="FFFF00"/>
+          </w:tcPr>
+          <w:p>
+            <w:r>
+              <w:lastRenderedPageBreak/>
               <w:t>8</w:t>
             </w:r>
           </w:p>
@@ -3447,38 +3054,20 @@
         <w:tc>
           <w:tcPr>
             <w:tcW w:w="3134" w:type="dxa"/>
-          </w:tcPr>
-          <w:p>
-            <w:pPr>
-              <w:rPr>
-                <w:highlight w:val="yellow"/>
-              </w:rPr>
-            </w:pPr>
-            <w:proofErr w:type="spellStart"/>
-            <w:r>
-              <w:rPr>
-                <w:highlight w:val="yellow"/>
-              </w:rPr>
+            <w:shd w:val="clear" w:color="auto" w:fill="FFFF00"/>
+          </w:tcPr>
+          <w:p>
+            <w:proofErr w:type="spellStart"/>
+            <w:r>
               <w:t>validation_</w:t>
             </w:r>
             <w:r>
-              <w:rPr>
-                <w:highlight w:val="yellow"/>
-              </w:rPr>
               <w:t>exp</w:t>
             </w:r>
             <w:proofErr w:type="spellEnd"/>
           </w:p>
           <w:p>
-            <w:pPr>
-              <w:rPr>
-                <w:highlight w:val="yellow"/>
-              </w:rPr>
-            </w:pPr>
-            <w:r>
-              <w:rPr>
-                <w:highlight w:val="yellow"/>
-              </w:rPr>
+            <w:r>
               <w:t>validation_exp_cross2</w:t>
             </w:r>
           </w:p>
@@ -3486,119 +3075,67 @@
         <w:tc>
           <w:tcPr>
             <w:tcW w:w="5235" w:type="dxa"/>
-          </w:tcPr>
-          <w:p>
-            <w:pPr>
-              <w:rPr>
-                <w:highlight w:val="yellow"/>
-              </w:rPr>
-            </w:pPr>
-            <w:r>
-              <w:rPr>
-                <w:highlight w:val="yellow"/>
-              </w:rPr>
+            <w:shd w:val="clear" w:color="auto" w:fill="FFFF00"/>
+          </w:tcPr>
+          <w:p>
+            <w:r>
               <w:t xml:space="preserve">Uncomment </w:t>
             </w:r>
             <w:proofErr w:type="spellStart"/>
             <w:proofErr w:type="gramStart"/>
             <w:r>
-              <w:rPr>
-                <w:highlight w:val="yellow"/>
-              </w:rPr>
               <w:t>df</w:t>
             </w:r>
             <w:proofErr w:type="spellEnd"/>
             <w:r>
-              <w:rPr>
-                <w:highlight w:val="yellow"/>
-              </w:rPr>
               <w:t>[</w:t>
             </w:r>
             <w:proofErr w:type="gramEnd"/>
             <w:r>
-              <w:rPr>
-                <w:highlight w:val="yellow"/>
-              </w:rPr>
               <w:t>"</w:t>
             </w:r>
             <w:proofErr w:type="spellStart"/>
             <w:r>
-              <w:rPr>
-                <w:highlight w:val="yellow"/>
-              </w:rPr>
               <w:t>dP</w:t>
             </w:r>
             <w:proofErr w:type="spellEnd"/>
             <w:r>
-              <w:rPr>
-                <w:highlight w:val="yellow"/>
-              </w:rPr>
               <w:t xml:space="preserve">/dh (N/m)"] *= 0.2 / </w:t>
             </w:r>
             <w:proofErr w:type="spellStart"/>
             <w:r>
-              <w:rPr>
-                <w:highlight w:val="yellow"/>
-              </w:rPr>
               <w:t>df</w:t>
             </w:r>
             <w:proofErr w:type="spellEnd"/>
             <w:r>
-              <w:rPr>
-                <w:highlight w:val="yellow"/>
-              </w:rPr>
               <w:t>["hm (um)"]</w:t>
             </w:r>
             <w:r>
-              <w:rPr>
-                <w:highlight w:val="yellow"/>
-              </w:rPr>
               <w:t xml:space="preserve"> </w:t>
             </w:r>
             <w:r>
-              <w:rPr>
-                <w:highlight w:val="yellow"/>
-              </w:rPr>
               <w:t xml:space="preserve"> </w:t>
             </w:r>
             <w:r>
-              <w:rPr>
-                <w:highlight w:val="yellow"/>
-              </w:rPr>
               <w:t>in data.py.</w:t>
             </w:r>
             <w:r>
-              <w:rPr>
-                <w:highlight w:val="yellow"/>
-              </w:rPr>
               <w:t xml:space="preserve"> Use </w:t>
             </w:r>
             <w:proofErr w:type="spellStart"/>
             <w:r>
-              <w:rPr>
-                <w:highlight w:val="yellow"/>
-              </w:rPr>
               <w:t>validation_exp</w:t>
             </w:r>
             <w:proofErr w:type="spellEnd"/>
             <w:r>
-              <w:rPr>
-                <w:highlight w:val="yellow"/>
-              </w:rPr>
               <w:t xml:space="preserve"> for </w:t>
             </w:r>
             <w:proofErr w:type="spellStart"/>
             <w:r>
-              <w:rPr>
-                <w:highlight w:val="yellow"/>
-              </w:rPr>
               <w:t>training_size</w:t>
             </w:r>
             <w:proofErr w:type="spellEnd"/>
             <w:r>
-              <w:rPr>
-                <w:highlight w:val="yellow"/>
-              </w:rPr>
               <w:t xml:space="preserve"> = 0.</w:t>
             </w:r>
           </w:p>
@@ -3608,23 +3145,13 @@
         <w:tc>
           <w:tcPr>
             <w:tcW w:w="981" w:type="dxa"/>
-          </w:tcPr>
-          <w:p>
-            <w:pPr>
-              <w:rPr>
-                <w:highlight w:val="yellow"/>
-              </w:rPr>
-            </w:pPr>
-            <w:r>
-              <w:rPr>
-                <w:highlight w:val="yellow"/>
-              </w:rPr>
+            <w:shd w:val="clear" w:color="auto" w:fill="FFFF00"/>
+          </w:tcPr>
+          <w:p>
+            <w:r>
               <w:t>9</w:t>
             </w:r>
             <w:r>
-              <w:rPr>
-                <w:highlight w:val="yellow"/>
-              </w:rPr>
               <w:t>(A)</w:t>
             </w:r>
           </w:p>
@@ -3632,23 +3159,13 @@
         <w:tc>
           <w:tcPr>
             <w:tcW w:w="3134" w:type="dxa"/>
-          </w:tcPr>
-          <w:p>
-            <w:pPr>
-              <w:rPr>
-                <w:highlight w:val="yellow"/>
-              </w:rPr>
-            </w:pPr>
-            <w:r>
-              <w:rPr>
-                <w:highlight w:val="yellow"/>
-              </w:rPr>
+            <w:shd w:val="clear" w:color="auto" w:fill="FFFF00"/>
+          </w:tcPr>
+          <w:p>
+            <w:r>
               <w:t>validation_exp_cross</w:t>
             </w:r>
             <w:r>
-              <w:rPr>
-                <w:highlight w:val="yellow"/>
-              </w:rPr>
               <w:t>2</w:t>
             </w:r>
           </w:p>
@@ -3656,99 +3173,53 @@
         <w:tc>
           <w:tcPr>
             <w:tcW w:w="5235" w:type="dxa"/>
-          </w:tcPr>
-          <w:p>
-            <w:pPr>
-              <w:rPr>
-                <w:highlight w:val="yellow"/>
-              </w:rPr>
-            </w:pPr>
-            <w:proofErr w:type="spellStart"/>
-            <w:r>
-              <w:rPr>
-                <w:highlight w:val="yellow"/>
-              </w:rPr>
+            <w:shd w:val="clear" w:color="auto" w:fill="FFFF00"/>
+          </w:tcPr>
+          <w:p>
+            <w:proofErr w:type="spellStart"/>
+            <w:r>
               <w:t>train_size</w:t>
             </w:r>
             <w:proofErr w:type="spellEnd"/>
             <w:r>
-              <w:rPr>
-                <w:highlight w:val="yellow"/>
-              </w:rPr>
               <w:t xml:space="preserve"> = 5.</w:t>
             </w:r>
             <w:r>
-              <w:rPr>
-                <w:highlight w:val="yellow"/>
-              </w:rPr>
               <w:t xml:space="preserve"> </w:t>
             </w:r>
             <w:r>
-              <w:rPr>
-                <w:highlight w:val="yellow"/>
-              </w:rPr>
               <w:t xml:space="preserve">Uncomment </w:t>
             </w:r>
             <w:proofErr w:type="spellStart"/>
             <w:proofErr w:type="gramStart"/>
             <w:r>
-              <w:rPr>
-                <w:highlight w:val="yellow"/>
-              </w:rPr>
               <w:t>df</w:t>
             </w:r>
             <w:proofErr w:type="spellEnd"/>
             <w:r>
-              <w:rPr>
-                <w:highlight w:val="yellow"/>
-              </w:rPr>
               <w:t>[</w:t>
             </w:r>
             <w:proofErr w:type="gramEnd"/>
             <w:r>
-              <w:rPr>
-                <w:highlight w:val="yellow"/>
-              </w:rPr>
               <w:t>"</w:t>
             </w:r>
             <w:proofErr w:type="spellStart"/>
             <w:r>
-              <w:rPr>
-                <w:highlight w:val="yellow"/>
-              </w:rPr>
               <w:t>dP</w:t>
             </w:r>
             <w:proofErr w:type="spellEnd"/>
             <w:r>
-              <w:rPr>
-                <w:highlight w:val="yellow"/>
-              </w:rPr>
               <w:t xml:space="preserve">/dh (N/m)"] *= 0.2 / </w:t>
             </w:r>
             <w:proofErr w:type="spellStart"/>
             <w:r>
-              <w:rPr>
-                <w:highlight w:val="yellow"/>
-              </w:rPr>
               <w:t>df</w:t>
             </w:r>
             <w:proofErr w:type="spellEnd"/>
             <w:r>
-              <w:rPr>
-                <w:highlight w:val="yellow"/>
-              </w:rPr>
-              <w:t>["hm (um)"] in data.py.</w:t>
-            </w:r>
-            <w:r>
-              <w:rPr>
-                <w:highlight w:val="yellow"/>
-              </w:rPr>
-              <w:t xml:space="preserve"> </w:t>
-            </w:r>
-            <w:r>
-              <w:rPr>
-                <w:highlight w:val="yellow"/>
-              </w:rPr>
+              <w:t xml:space="preserve">["hm (um)"] in data.py. </w:t>
+            </w:r>
+            <w:r>
               <w:t>Change dataexp1 to B3067 for peer.</w:t>
             </w:r>
           </w:p>
@@ -3758,17 +3229,10 @@
         <w:tc>
           <w:tcPr>
             <w:tcW w:w="981" w:type="dxa"/>
-          </w:tcPr>
-          <w:p>
-            <w:pPr>
-              <w:rPr>
-                <w:highlight w:val="yellow"/>
-              </w:rPr>
-            </w:pPr>
-            <w:r>
-              <w:rPr>
-                <w:highlight w:val="yellow"/>
-              </w:rPr>
+            <w:shd w:val="clear" w:color="auto" w:fill="FFFF00"/>
+          </w:tcPr>
+          <w:p>
+            <w:r>
               <w:t>9(B)</w:t>
             </w:r>
           </w:p>
@@ -3776,30 +3240,15 @@
         <w:tc>
           <w:tcPr>
             <w:tcW w:w="3134" w:type="dxa"/>
-          </w:tcPr>
-          <w:p>
-            <w:pPr>
-              <w:rPr>
-                <w:highlight w:val="yellow"/>
-              </w:rPr>
-            </w:pPr>
-            <w:r>
-              <w:rPr>
-                <w:highlight w:val="yellow"/>
-              </w:rPr>
+            <w:shd w:val="clear" w:color="auto" w:fill="FFFF00"/>
+          </w:tcPr>
+          <w:p>
+            <w:r>
               <w:t>validation_exp_cross2</w:t>
             </w:r>
           </w:p>
           <w:p>
-            <w:pPr>
-              <w:rPr>
-                <w:highlight w:val="yellow"/>
-              </w:rPr>
-            </w:pPr>
-            <w:r>
-              <w:rPr>
-                <w:highlight w:val="yellow"/>
-              </w:rPr>
+            <w:r>
               <w:t>fit_n.py</w:t>
             </w:r>
           </w:p>
@@ -3807,17 +3256,10 @@
         <w:tc>
           <w:tcPr>
             <w:tcW w:w="5235" w:type="dxa"/>
-          </w:tcPr>
-          <w:p>
-            <w:pPr>
-              <w:rPr>
-                <w:highlight w:val="yellow"/>
-              </w:rPr>
-            </w:pPr>
-            <w:r>
-              <w:rPr>
-                <w:highlight w:val="yellow"/>
-              </w:rPr>
+            <w:shd w:val="clear" w:color="auto" w:fill="FFFF00"/>
+          </w:tcPr>
+          <w:p>
+            <w:r>
               <w:t xml:space="preserve">This function needs to be called for </w:t>
             </w:r>
             <w:proofErr w:type="spellStart"/>
@@ -3825,21 +3267,14 @@
               <w:rPr>
                 <w:b/>
                 <w:bCs/>
-                <w:highlight w:val="yellow"/>
               </w:rPr>
               <w:t>Ti</w:t>
             </w:r>
             <w:proofErr w:type="spellEnd"/>
             <w:r>
-              <w:rPr>
-                <w:highlight w:val="yellow"/>
-              </w:rPr>
               <w:t xml:space="preserve"> alloys here.</w:t>
             </w:r>
             <w:r>
-              <w:rPr>
-                <w:highlight w:val="yellow"/>
-              </w:rPr>
               <w:t xml:space="preserve"> Make sure you clear sigma_y.dat before to get data</w:t>
             </w:r>
           </w:p>
@@ -3849,17 +3284,10 @@
         <w:tc>
           <w:tcPr>
             <w:tcW w:w="981" w:type="dxa"/>
-          </w:tcPr>
-          <w:p>
-            <w:pPr>
-              <w:rPr>
-                <w:highlight w:val="yellow"/>
-              </w:rPr>
-            </w:pPr>
-            <w:r>
-              <w:rPr>
-                <w:highlight w:val="yellow"/>
-              </w:rPr>
+            <w:shd w:val="clear" w:color="auto" w:fill="FFFF00"/>
+          </w:tcPr>
+          <w:p>
+            <w:r>
               <w:t>10</w:t>
             </w:r>
           </w:p>
@@ -3867,44 +3295,23 @@
         <w:tc>
           <w:tcPr>
             <w:tcW w:w="3134" w:type="dxa"/>
-          </w:tcPr>
-          <w:p>
-            <w:pPr>
-              <w:rPr>
-                <w:highlight w:val="yellow"/>
-              </w:rPr>
-            </w:pPr>
-            <w:proofErr w:type="spellStart"/>
-            <w:r>
-              <w:rPr>
-                <w:highlight w:val="yellow"/>
-              </w:rPr>
+            <w:shd w:val="clear" w:color="auto" w:fill="FFFF00"/>
+          </w:tcPr>
+          <w:p>
+            <w:proofErr w:type="spellStart"/>
+            <w:r>
               <w:t>validation_</w:t>
             </w:r>
             <w:r>
-              <w:rPr>
-                <w:highlight w:val="yellow"/>
-              </w:rPr>
               <w:t>exp</w:t>
             </w:r>
             <w:proofErr w:type="spellEnd"/>
           </w:p>
           <w:p>
-            <w:pPr>
-              <w:rPr>
-                <w:highlight w:val="yellow"/>
-              </w:rPr>
-            </w:pPr>
-            <w:r>
-              <w:rPr>
-                <w:highlight w:val="yellow"/>
-              </w:rPr>
+            <w:r>
               <w:t>validation_exp_cross</w:t>
             </w:r>
             <w:r>
-              <w:rPr>
-                <w:highlight w:val="yellow"/>
-              </w:rPr>
               <w:t>2</w:t>
             </w:r>
           </w:p>
@@ -3912,233 +3319,122 @@
         <w:tc>
           <w:tcPr>
             <w:tcW w:w="5235" w:type="dxa"/>
-          </w:tcPr>
-          <w:p>
-            <w:r>
-              <w:rPr>
-                <w:highlight w:val="yellow"/>
-              </w:rPr>
+            <w:shd w:val="clear" w:color="auto" w:fill="FFFF00"/>
+          </w:tcPr>
+          <w:p>
+            <w:r>
               <w:t xml:space="preserve">Uncomment </w:t>
             </w:r>
             <w:proofErr w:type="spellStart"/>
             <w:proofErr w:type="gramStart"/>
             <w:r>
-              <w:rPr>
-                <w:highlight w:val="yellow"/>
-              </w:rPr>
               <w:t>df</w:t>
             </w:r>
             <w:proofErr w:type="spellEnd"/>
             <w:r>
-              <w:rPr>
-                <w:highlight w:val="yellow"/>
-              </w:rPr>
               <w:t>[</w:t>
             </w:r>
             <w:proofErr w:type="gramEnd"/>
             <w:r>
-              <w:rPr>
-                <w:highlight w:val="yellow"/>
-              </w:rPr>
               <w:t>"</w:t>
             </w:r>
             <w:proofErr w:type="spellStart"/>
             <w:r>
-              <w:rPr>
-                <w:highlight w:val="yellow"/>
-              </w:rPr>
               <w:t>dP</w:t>
             </w:r>
             <w:proofErr w:type="spellEnd"/>
             <w:r>
-              <w:rPr>
-                <w:highlight w:val="yellow"/>
-              </w:rPr>
               <w:t xml:space="preserve">/dh (N/m)"] *= 0.2 / </w:t>
             </w:r>
             <w:proofErr w:type="spellStart"/>
             <w:r>
-              <w:rPr>
-                <w:highlight w:val="yellow"/>
-              </w:rPr>
               <w:t>df</w:t>
             </w:r>
             <w:proofErr w:type="spellEnd"/>
             <w:r>
-              <w:rPr>
-                <w:highlight w:val="yellow"/>
-              </w:rPr>
               <w:t>["hm (um)"]</w:t>
             </w:r>
             <w:r>
-              <w:rPr>
-                <w:highlight w:val="yellow"/>
-              </w:rPr>
               <w:t xml:space="preserve"> </w:t>
             </w:r>
             <w:r>
-              <w:rPr>
-                <w:highlight w:val="yellow"/>
-              </w:rPr>
-              <w:t xml:space="preserve"> in data.py</w:t>
-            </w:r>
-            <w:r>
-              <w:rPr>
-                <w:highlight w:val="yellow"/>
-              </w:rPr>
-              <w:t xml:space="preserve"> for Titanium alloys only</w:t>
-            </w:r>
-            <w:r>
-              <w:rPr>
-                <w:highlight w:val="yellow"/>
-              </w:rPr>
-              <w:t>.</w:t>
-            </w:r>
-            <w:r>
-              <w:t xml:space="preserve"> </w:t>
-            </w:r>
-          </w:p>
-          <w:p>
-            <w:pPr>
-              <w:rPr>
-                <w:highlight w:val="yellow"/>
-              </w:rPr>
-            </w:pPr>
-            <w:r>
-              <w:rPr>
-                <w:highlight w:val="yellow"/>
-              </w:rPr>
+              <w:t xml:space="preserve"> in data.py for Titanium alloys only. </w:t>
+            </w:r>
+          </w:p>
+          <w:p>
+            <w:r>
               <w:t xml:space="preserve">Uncomment </w:t>
             </w:r>
             <w:proofErr w:type="spellStart"/>
             <w:proofErr w:type="gramStart"/>
             <w:r>
-              <w:rPr>
-                <w:highlight w:val="yellow"/>
-              </w:rPr>
               <w:t>df</w:t>
             </w:r>
             <w:proofErr w:type="spellEnd"/>
             <w:r>
-              <w:rPr>
-                <w:highlight w:val="yellow"/>
-              </w:rPr>
               <w:t>[</w:t>
             </w:r>
             <w:proofErr w:type="gramEnd"/>
             <w:r>
-              <w:rPr>
-                <w:highlight w:val="yellow"/>
-              </w:rPr>
               <w:t>"</w:t>
             </w:r>
             <w:proofErr w:type="spellStart"/>
             <w:r>
-              <w:rPr>
-                <w:highlight w:val="yellow"/>
-              </w:rPr>
               <w:t>dP</w:t>
             </w:r>
             <w:proofErr w:type="spellEnd"/>
             <w:r>
-              <w:rPr>
-                <w:highlight w:val="yellow"/>
-              </w:rPr>
               <w:t>/dh (N/m)"] *= 0.2 * (</w:t>
             </w:r>
             <w:proofErr w:type="spellStart"/>
             <w:r>
-              <w:rPr>
-                <w:highlight w:val="yellow"/>
-              </w:rPr>
               <w:t>df</w:t>
             </w:r>
             <w:proofErr w:type="spellEnd"/>
             <w:r>
-              <w:rPr>
-                <w:highlight w:val="yellow"/>
-              </w:rPr>
               <w:t>["C (</w:t>
             </w:r>
             <w:proofErr w:type="spellStart"/>
             <w:r>
-              <w:rPr>
-                <w:highlight w:val="yellow"/>
-              </w:rPr>
               <w:t>GPa</w:t>
             </w:r>
             <w:proofErr w:type="spellEnd"/>
             <w:r>
-              <w:rPr>
-                <w:highlight w:val="yellow"/>
-              </w:rPr>
               <w:t>)"] / 3) ** 0.5 * 10 ** (-1.5</w:t>
             </w:r>
             <w:r>
-              <w:rPr>
-                <w:highlight w:val="yellow"/>
-              </w:rPr>
               <w:t>)</w:t>
             </w:r>
             <w:r>
-              <w:rPr>
-                <w:highlight w:val="yellow"/>
-              </w:rPr>
               <w:t xml:space="preserve"> for Aluminum.</w:t>
             </w:r>
           </w:p>
           <w:p>
-            <w:pPr>
-              <w:rPr>
-                <w:highlight w:val="yellow"/>
-              </w:rPr>
-            </w:pPr>
-            <w:r>
-              <w:rPr>
-                <w:highlight w:val="yellow"/>
-              </w:rPr>
+            <w:r>
               <w:t>You need to select the correct dataset for this.</w:t>
             </w:r>
           </w:p>
           <w:p>
             <w:proofErr w:type="spellStart"/>
             <w:r>
-              <w:rPr>
-                <w:highlight w:val="yellow"/>
-              </w:rPr>
               <w:t>train_size</w:t>
             </w:r>
             <w:proofErr w:type="spellEnd"/>
             <w:r>
-              <w:rPr>
-                <w:highlight w:val="yellow"/>
-              </w:rPr>
               <w:t xml:space="preserve"> = 5</w:t>
             </w:r>
             <w:r>
-              <w:rPr>
-                <w:highlight w:val="yellow"/>
-              </w:rPr>
               <w:t xml:space="preserve"> for </w:t>
             </w:r>
             <w:proofErr w:type="spellStart"/>
             <w:r>
-              <w:rPr>
-                <w:highlight w:val="yellow"/>
-              </w:rPr>
               <w:t>Ti</w:t>
             </w:r>
             <w:proofErr w:type="spellEnd"/>
             <w:r>
-              <w:rPr>
-                <w:highlight w:val="yellow"/>
-              </w:rPr>
               <w:t xml:space="preserve"> and 3 for Al</w:t>
             </w:r>
             <w:r>
-              <w:rPr>
-                <w:highlight w:val="yellow"/>
-              </w:rPr>
               <w:t>.</w:t>
             </w:r>
           </w:p>
@@ -4309,17 +3605,10 @@
         <w:tc>
           <w:tcPr>
             <w:tcW w:w="981" w:type="dxa"/>
-          </w:tcPr>
-          <w:p>
-            <w:pPr>
-              <w:rPr>
-                <w:highlight w:val="yellow"/>
-              </w:rPr>
-            </w:pPr>
-            <w:r>
-              <w:rPr>
-                <w:highlight w:val="yellow"/>
-              </w:rPr>
+            <w:shd w:val="clear" w:color="auto" w:fill="FFFF00"/>
+          </w:tcPr>
+          <w:p>
+            <w:r>
               <w:t>S4</w:t>
             </w:r>
           </w:p>
@@ -4327,38 +3616,20 @@
         <w:tc>
           <w:tcPr>
             <w:tcW w:w="3134" w:type="dxa"/>
-          </w:tcPr>
-          <w:p>
-            <w:pPr>
-              <w:rPr>
-                <w:highlight w:val="yellow"/>
-              </w:rPr>
-            </w:pPr>
-            <w:proofErr w:type="spellStart"/>
-            <w:r>
-              <w:rPr>
-                <w:highlight w:val="yellow"/>
-              </w:rPr>
+            <w:shd w:val="clear" w:color="auto" w:fill="FFFF00"/>
+          </w:tcPr>
+          <w:p>
+            <w:proofErr w:type="spellStart"/>
+            <w:r>
               <w:t>validation_</w:t>
             </w:r>
             <w:r>
-              <w:rPr>
-                <w:highlight w:val="yellow"/>
-              </w:rPr>
               <w:t>exp</w:t>
             </w:r>
             <w:proofErr w:type="spellEnd"/>
           </w:p>
           <w:p>
-            <w:pPr>
-              <w:rPr>
-                <w:highlight w:val="yellow"/>
-              </w:rPr>
-            </w:pPr>
-            <w:r>
-              <w:rPr>
-                <w:highlight w:val="yellow"/>
-              </w:rPr>
+            <w:r>
               <w:t>validation_exp_cross2</w:t>
             </w:r>
           </w:p>
@@ -4366,85 +3637,45 @@
         <w:tc>
           <w:tcPr>
             <w:tcW w:w="5235" w:type="dxa"/>
-          </w:tcPr>
-          <w:p>
-            <w:pPr>
-              <w:rPr>
-                <w:highlight w:val="yellow"/>
-              </w:rPr>
-            </w:pPr>
-            <w:r>
-              <w:rPr>
-                <w:highlight w:val="yellow"/>
-              </w:rPr>
+            <w:shd w:val="clear" w:color="auto" w:fill="FFFF00"/>
+          </w:tcPr>
+          <w:p>
+            <w:r>
               <w:t>Like</w:t>
             </w:r>
             <w:r>
-              <w:rPr>
-                <w:highlight w:val="yellow"/>
-              </w:rPr>
               <w:t xml:space="preserve"> figure 8.</w:t>
             </w:r>
             <w:r>
-              <w:rPr>
-                <w:highlight w:val="yellow"/>
-              </w:rPr>
-              <w:t xml:space="preserve"> </w:t>
-            </w:r>
-            <w:r>
-              <w:rPr>
-                <w:highlight w:val="yellow"/>
-              </w:rPr>
-              <w:t xml:space="preserve">Uncomment </w:t>
+              <w:t xml:space="preserve"> Uncomment </w:t>
             </w:r>
             <w:proofErr w:type="spellStart"/>
             <w:proofErr w:type="gramStart"/>
             <w:r>
-              <w:rPr>
-                <w:highlight w:val="yellow"/>
-              </w:rPr>
               <w:t>df</w:t>
             </w:r>
             <w:proofErr w:type="spellEnd"/>
             <w:r>
-              <w:rPr>
-                <w:highlight w:val="yellow"/>
-              </w:rPr>
               <w:t>[</w:t>
             </w:r>
             <w:proofErr w:type="gramEnd"/>
             <w:r>
-              <w:rPr>
-                <w:highlight w:val="yellow"/>
-              </w:rPr>
               <w:t>"</w:t>
             </w:r>
             <w:proofErr w:type="spellStart"/>
             <w:r>
-              <w:rPr>
-                <w:highlight w:val="yellow"/>
-              </w:rPr>
               <w:t>dP</w:t>
             </w:r>
             <w:proofErr w:type="spellEnd"/>
             <w:r>
-              <w:rPr>
-                <w:highlight w:val="yellow"/>
-              </w:rPr>
               <w:t xml:space="preserve">/dh (N/m)"] *= 0.2 / </w:t>
             </w:r>
             <w:proofErr w:type="spellStart"/>
             <w:r>
-              <w:rPr>
-                <w:highlight w:val="yellow"/>
-              </w:rPr>
               <w:t>df</w:t>
             </w:r>
             <w:proofErr w:type="spellEnd"/>
             <w:r>
-              <w:rPr>
-                <w:highlight w:val="yellow"/>
-              </w:rPr>
               <w:t>["hm (um)"] in data.py.</w:t>
             </w:r>
           </w:p>

</xml_diff>

<commit_message>
I got DataEdit.py to find C, dP/dh, and Wp/Wt.
</commit_message>
<xml_diff>
--- a/Notes.docx
+++ b/Notes.docx
@@ -302,7 +302,19 @@
         <w:rPr>
           <w:rFonts w:eastAsiaTheme="minorEastAsia"/>
         </w:rPr>
-        <w:t xml:space="preserve"> by simple integration of the </w:t>
+        <w:t xml:space="preserve"> by </w:t>
+      </w:r>
+      <w:r>
+        <w:rPr>
+          <w:rFonts w:eastAsiaTheme="minorEastAsia"/>
+        </w:rPr>
+        <w:t>step</w:t>
+      </w:r>
+      <w:r>
+        <w:rPr>
+          <w:rFonts w:eastAsiaTheme="minorEastAsia"/>
+        </w:rPr>
+        <w:t xml:space="preserve"> integration of the </w:t>
       </w:r>
       <m:oMath>
         <m:r>

</xml_diff>

<commit_message>
Updating again tonight. I've made a few more plots and updated the presentation a little.
</commit_message>
<xml_diff>
--- a/Notes.docx
+++ b/Notes.docx
@@ -2300,6 +2300,31 @@
       </w:r>
     </w:p>
     <w:p/>
+    <w:p>
+      <w:pPr>
+        <w:ind w:firstLine="720"/>
+      </w:pPr>
+      <w:r>
+        <w:t xml:space="preserve">The code had several factors that needed to be hard-coded. For example, performing validation_exp_cros2 on titanium alloys for figure 8 required that the last two lines of </w:t>
+      </w:r>
+      <w:proofErr w:type="spellStart"/>
+      <w:r>
+        <w:t>ExpData</w:t>
+      </w:r>
+      <w:proofErr w:type="spellEnd"/>
+      <w:r>
+        <w:t xml:space="preserve"> in data.py be uncommented to scale c* and </w:t>
+      </w:r>
+      <w:proofErr w:type="spellStart"/>
+      <w:r>
+        <w:t>dP</w:t>
+      </w:r>
+      <w:proofErr w:type="spellEnd"/>
+      <w:r>
+        <w:t>/dh to correct units. I have tried to list all of them on table 1.</w:t>
+      </w:r>
+    </w:p>
+    <w:p/>
     <w:tbl>
       <w:tblPr>
         <w:tblStyle w:val="TableGrid"/>
@@ -2314,7 +2339,8 @@
       <w:tr>
         <w:tc>
           <w:tcPr>
-            <w:tcW w:w="981" w:type="dxa"/>
+            <w:tcW w:w="9350" w:type="dxa"/>
+            <w:gridSpan w:val="3"/>
           </w:tcPr>
           <w:p>
             <w:pPr>
@@ -2328,13 +2354,45 @@
                 <w:b/>
                 <w:bCs/>
               </w:rPr>
-              <w:t>Figure</w:t>
-            </w:r>
-          </w:p>
-        </w:tc>
-        <w:tc>
-          <w:tcPr>
-            <w:tcW w:w="3134" w:type="dxa"/>
+              <w:t xml:space="preserve">Table 1: Functions used to obtain figures for Lu </w:t>
+            </w:r>
+            <w:r>
+              <w:rPr>
+                <w:b/>
+                <w:bCs/>
+                <w:i/>
+                <w:iCs/>
+              </w:rPr>
+              <w:t>et al.</w:t>
+            </w:r>
+            <w:r>
+              <w:rPr>
+                <w:b/>
+                <w:bCs/>
+              </w:rPr>
+              <w:t xml:space="preserve"> </w:t>
+            </w:r>
+            <w:proofErr w:type="gramStart"/>
+            <w:r>
+              <w:rPr>
+                <w:b/>
+                <w:bCs/>
+              </w:rPr>
+              <w:t>paper</w:t>
+            </w:r>
+            <w:proofErr w:type="gramEnd"/>
+          </w:p>
+          <w:p>
+            <w:r>
+              <w:t>Figures that have been successfully replicated are highlighted in yellow.</w:t>
+            </w:r>
+          </w:p>
+        </w:tc>
+      </w:tr>
+      <w:tr>
+        <w:tc>
+          <w:tcPr>
+            <w:tcW w:w="981" w:type="dxa"/>
           </w:tcPr>
           <w:p>
             <w:pPr>
@@ -2348,13 +2406,13 @@
                 <w:b/>
                 <w:bCs/>
               </w:rPr>
-              <w:t>Function</w:t>
-            </w:r>
-          </w:p>
-        </w:tc>
-        <w:tc>
-          <w:tcPr>
-            <w:tcW w:w="5235" w:type="dxa"/>
+              <w:t>Figure</w:t>
+            </w:r>
+          </w:p>
+        </w:tc>
+        <w:tc>
+          <w:tcPr>
+            <w:tcW w:w="3134" w:type="dxa"/>
           </w:tcPr>
           <w:p>
             <w:pPr>
@@ -2368,6 +2426,26 @@
                 <w:b/>
                 <w:bCs/>
               </w:rPr>
+              <w:t>Function</w:t>
+            </w:r>
+          </w:p>
+        </w:tc>
+        <w:tc>
+          <w:tcPr>
+            <w:tcW w:w="5235" w:type="dxa"/>
+          </w:tcPr>
+          <w:p>
+            <w:pPr>
+              <w:rPr>
+                <w:b/>
+                <w:bCs/>
+              </w:rPr>
+            </w:pPr>
+            <w:r>
+              <w:rPr>
+                <w:b/>
+                <w:bCs/>
+              </w:rPr>
               <w:t>Notes</w:t>
             </w:r>
           </w:p>
@@ -2852,6 +2930,7 @@
           </w:p>
           <w:p>
             <w:r>
+              <w:lastRenderedPageBreak/>
               <w:t xml:space="preserve">Uncomment </w:t>
             </w:r>
             <w:proofErr w:type="spellStart"/>
@@ -2925,6 +3004,7 @@
           </w:tcPr>
           <w:p>
             <w:r>
+              <w:lastRenderedPageBreak/>
               <w:t>7</w:t>
             </w:r>
           </w:p>
@@ -2984,7 +3064,6 @@
           </w:p>
           <w:p>
             <w:r>
-              <w:lastRenderedPageBreak/>
               <w:t xml:space="preserve">Uncomment </w:t>
             </w:r>
             <w:proofErr w:type="spellStart"/>
@@ -3058,7 +3137,6 @@
           </w:tcPr>
           <w:p>
             <w:r>
-              <w:lastRenderedPageBreak/>
               <w:t>8</w:t>
             </w:r>
           </w:p>
@@ -3786,30 +3864,54 @@
     </w:tbl>
     <w:p/>
     <w:p>
-      <w:pPr>
-        <w:ind w:firstLine="720"/>
-      </w:pPr>
-      <w:r>
-        <w:t xml:space="preserve">The code had several factors that needed to be hard-coded. For example, performing validation_exp_cros2 on titanium alloys for figure 8 required that the last two lines of </w:t>
+      <w:r>
+        <w:tab/>
+        <w:t xml:space="preserve">One thing to note about this code is that the paper used the same mean value </w:t>
+      </w:r>
+      <w:r>
+        <w:t>o</w:t>
+      </w:r>
+      <w:r>
+        <w:t xml:space="preserve">f E* and </w:t>
       </w:r>
       <w:proofErr w:type="spellStart"/>
       <w:r>
-        <w:t>ExpData</w:t>
+        <w:t>σ</w:t>
+      </w:r>
+      <w:r>
+        <w:rPr>
+          <w:vertAlign w:val="subscript"/>
+        </w:rPr>
+        <w:t>y</w:t>
       </w:r>
       <w:proofErr w:type="spellEnd"/>
       <w:r>
-        <w:t xml:space="preserve"> in data.py be uncommented to scale c* and </w:t>
+        <w:t xml:space="preserve"> for all training data samples. This made it so the neural network was train on a single “material.”</w:t>
+      </w:r>
+      <w:r>
+        <w:t xml:space="preserve"> When I tried training the neural network with high-temperature data that had significant variance in E*, its accuracy peaked at an unsatisfactory level after a small training set size. When the neural network was trained on a dataset that had </w:t>
+      </w:r>
+      <w:r>
+        <w:t xml:space="preserve">a distribution of </w:t>
+      </w:r>
+      <w:r>
+        <w:t xml:space="preserve">slightly different values for </w:t>
       </w:r>
       <w:proofErr w:type="spellStart"/>
       <w:r>
-        <w:t>dP</w:t>
+        <w:t>σ</w:t>
+      </w:r>
+      <w:r>
+        <w:rPr>
+          <w:vertAlign w:val="subscript"/>
+        </w:rPr>
+        <w:t>y</w:t>
       </w:r>
       <w:proofErr w:type="spellEnd"/>
       <w:r>
-        <w:t>/dh to correct units.</w:t>
+        <w:t>, error decreased.</w:t>
       </w:r>
     </w:p>
-    <w:p/>
     <w:sectPr>
       <w:pgSz w:w="12240" w:h="15840"/>
       <w:pgMar w:top="1440" w:right="1440" w:bottom="1440" w:left="1440" w:header="720" w:footer="720" w:gutter="0"/>

</xml_diff>

<commit_message>
Added a new function to train the NN on 2 different datasets, called validation_joe. For future work, I would like to make the training run in parallel since it's a little tedious.
</commit_message>
<xml_diff>
--- a/Notes.docx
+++ b/Notes.docx
@@ -1605,15 +1605,7 @@
         <w:t xml:space="preserve">? </w:t>
       </w:r>
       <w:r>
-        <w:t xml:space="preserve">(raw) means the 3D </w:t>
-      </w:r>
-      <w:proofErr w:type="spellStart"/>
-      <w:r>
-        <w:t>Berkovich</w:t>
-      </w:r>
-      <w:proofErr w:type="spellEnd"/>
-      <w:r>
-        <w:t xml:space="preserve"> data was uncorrected for radius effects, (tip) means it was corrected. </w:t>
+        <w:t xml:space="preserve">(raw) means the 3D Berkovich data was uncorrected for radius effects, (tip) means it was corrected. </w:t>
       </w:r>
       <w:r>
         <w:rPr>
@@ -2029,19 +2021,11 @@
       <w:r>
         <w:t xml:space="preserve">, Scale c* from Conical (2D) to </w:t>
       </w:r>
-      <w:proofErr w:type="spellStart"/>
       <w:r>
         <w:rPr>
           <w:color w:val="00B0F0"/>
         </w:rPr>
-        <w:t>Berkovich</w:t>
-      </w:r>
-      <w:proofErr w:type="spellEnd"/>
-      <w:r>
-        <w:rPr>
-          <w:color w:val="00B0F0"/>
-        </w:rPr>
-        <w:t xml:space="preserve"> (3D)</w:t>
+        <w:t>Berkovich (3D)</w:t>
       </w:r>
       <w:r>
         <w:t>.</w:t>
@@ -2146,15 +2130,7 @@
         <w:t xml:space="preserve"> read: </w:t>
       </w:r>
       <w:r>
-        <w:t xml:space="preserve">Scale c* from </w:t>
-      </w:r>
-      <w:proofErr w:type="spellStart"/>
-      <w:r>
-        <w:t>Berkovich</w:t>
-      </w:r>
-      <w:proofErr w:type="spellEnd"/>
-      <w:r>
-        <w:t xml:space="preserve"> to conical.</w:t>
+        <w:t>Scale c* from Berkovich to conical.</w:t>
       </w:r>
     </w:p>
     <w:p/>
@@ -2173,16 +2149,1122 @@
     <w:p/>
     <w:p/>
     <w:p/>
+    <w:p>
+      <w:r>
+        <w:rPr>
+          <w:noProof/>
+        </w:rPr>
+        <mc:AlternateContent>
+          <mc:Choice Requires="wps">
+            <w:drawing>
+              <wp:anchor distT="0" distB="0" distL="114300" distR="114300" simplePos="0" relativeHeight="251670528" behindDoc="0" locked="0" layoutInCell="1" allowOverlap="1" wp14:anchorId="74BF6531" wp14:editId="04BB34B6">
+                <wp:simplePos x="0" y="0"/>
+                <wp:positionH relativeFrom="column">
+                  <wp:posOffset>1353820</wp:posOffset>
+                </wp:positionH>
+                <wp:positionV relativeFrom="paragraph">
+                  <wp:posOffset>124460</wp:posOffset>
+                </wp:positionV>
+                <wp:extent cx="794385" cy="272415"/>
+                <wp:effectExtent l="0" t="0" r="18415" b="6985"/>
+                <wp:wrapNone/>
+                <wp:docPr id="1284275220" name="Text Box 1"/>
+                <wp:cNvGraphicFramePr/>
+                <a:graphic xmlns:a="http://schemas.openxmlformats.org/drawingml/2006/main">
+                  <a:graphicData uri="http://schemas.microsoft.com/office/word/2010/wordprocessingShape">
+                    <wps:wsp>
+                      <wps:cNvSpPr txBox="1"/>
+                      <wps:spPr>
+                        <a:xfrm>
+                          <a:off x="0" y="0"/>
+                          <a:ext cx="794385" cy="272415"/>
+                        </a:xfrm>
+                        <a:prstGeom prst="rect">
+                          <a:avLst/>
+                        </a:prstGeom>
+                        <a:solidFill>
+                          <a:srgbClr val="92D050"/>
+                        </a:solidFill>
+                        <a:ln w="6350">
+                          <a:solidFill>
+                            <a:prstClr val="black"/>
+                          </a:solidFill>
+                        </a:ln>
+                      </wps:spPr>
+                      <wps:txbx>
+                        <w:txbxContent>
+                          <w:p>
+                            <w:r>
+                              <w:t>Berkovich</w:t>
+                            </w:r>
+                          </w:p>
+                        </w:txbxContent>
+                      </wps:txbx>
+                      <wps:bodyPr rot="0" spcFirstLastPara="0" vertOverflow="overflow" horzOverflow="overflow" vert="horz" wrap="square" lIns="91440" tIns="45720" rIns="91440" bIns="45720" numCol="1" spcCol="0" rtlCol="0" fromWordArt="0" anchor="t" anchorCtr="0" forceAA="0" compatLnSpc="1">
+                        <a:prstTxWarp prst="textNoShape">
+                          <a:avLst/>
+                        </a:prstTxWarp>
+                        <a:noAutofit/>
+                      </wps:bodyPr>
+                    </wps:wsp>
+                  </a:graphicData>
+                </a:graphic>
+                <wp14:sizeRelH relativeFrom="margin">
+                  <wp14:pctWidth>0</wp14:pctWidth>
+                </wp14:sizeRelH>
+                <wp14:sizeRelV relativeFrom="margin">
+                  <wp14:pctHeight>0</wp14:pctHeight>
+                </wp14:sizeRelV>
+              </wp:anchor>
+            </w:drawing>
+          </mc:Choice>
+          <mc:Fallback>
+            <w:pict>
+              <v:shapetype w14:anchorId="74BF6531" id="_x0000_t202" coordsize="21600,21600" o:spt="202" path="m,l,21600r21600,l21600,xe">
+                <v:stroke joinstyle="miter"/>
+                <v:path gradientshapeok="t" o:connecttype="rect"/>
+              </v:shapetype>
+              <v:shape id="Text Box 1" o:spid="_x0000_s1026" type="#_x0000_t202" style="position:absolute;margin-left:106.6pt;margin-top:9.8pt;width:62.55pt;height:21.45pt;z-index:251670528;visibility:visible;mso-wrap-style:square;mso-width-percent:0;mso-height-percent:0;mso-wrap-distance-left:9pt;mso-wrap-distance-top:0;mso-wrap-distance-right:9pt;mso-wrap-distance-bottom:0;mso-position-horizontal:absolute;mso-position-horizontal-relative:text;mso-position-vertical:absolute;mso-position-vertical-relative:text;mso-width-percent:0;mso-height-percent:0;mso-width-relative:margin;mso-height-relative:margin;v-text-anchor:top" o:gfxdata="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" fillcolor="#92d050" strokeweight=".5pt">
+                <v:textbox>
+                  <w:txbxContent>
+                    <w:p>
+                      <w:r>
+                        <w:t>Berkovich</w:t>
+                      </w:r>
+                    </w:p>
+                  </w:txbxContent>
+                </v:textbox>
+              </v:shape>
+            </w:pict>
+          </mc:Fallback>
+        </mc:AlternateContent>
+      </w:r>
+      <w:r>
+        <w:rPr>
+          <w:noProof/>
+        </w:rPr>
+        <mc:AlternateContent>
+          <mc:Choice Requires="wps">
+            <w:drawing>
+              <wp:anchor distT="0" distB="0" distL="114300" distR="114300" simplePos="0" relativeHeight="251659264" behindDoc="0" locked="0" layoutInCell="1" allowOverlap="1" wp14:anchorId="31E5206C" wp14:editId="59855008">
+                <wp:simplePos x="0" y="0"/>
+                <wp:positionH relativeFrom="column">
+                  <wp:posOffset>137160</wp:posOffset>
+                </wp:positionH>
+                <wp:positionV relativeFrom="paragraph">
+                  <wp:posOffset>123825</wp:posOffset>
+                </wp:positionV>
+                <wp:extent cx="732155" cy="272415"/>
+                <wp:effectExtent l="0" t="0" r="17145" b="6985"/>
+                <wp:wrapNone/>
+                <wp:docPr id="1102929600" name="Text Box 1"/>
+                <wp:cNvGraphicFramePr/>
+                <a:graphic xmlns:a="http://schemas.openxmlformats.org/drawingml/2006/main">
+                  <a:graphicData uri="http://schemas.microsoft.com/office/word/2010/wordprocessingShape">
+                    <wps:wsp>
+                      <wps:cNvSpPr txBox="1"/>
+                      <wps:spPr>
+                        <a:xfrm>
+                          <a:off x="0" y="0"/>
+                          <a:ext cx="732155" cy="272415"/>
+                        </a:xfrm>
+                        <a:prstGeom prst="rect">
+                          <a:avLst/>
+                        </a:prstGeom>
+                        <a:solidFill>
+                          <a:srgbClr val="92D050"/>
+                        </a:solidFill>
+                        <a:ln w="6350">
+                          <a:solidFill>
+                            <a:prstClr val="black"/>
+                          </a:solidFill>
+                        </a:ln>
+                      </wps:spPr>
+                      <wps:txbx>
+                        <w:txbxContent>
+                          <w:p>
+                            <w:r>
+                              <w:t>2-D FEM</w:t>
+                            </w:r>
+                          </w:p>
+                        </w:txbxContent>
+                      </wps:txbx>
+                      <wps:bodyPr rot="0" spcFirstLastPara="0" vertOverflow="overflow" horzOverflow="overflow" vert="horz" wrap="square" lIns="91440" tIns="45720" rIns="91440" bIns="45720" numCol="1" spcCol="0" rtlCol="0" fromWordArt="0" anchor="t" anchorCtr="0" forceAA="0" compatLnSpc="1">
+                        <a:prstTxWarp prst="textNoShape">
+                          <a:avLst/>
+                        </a:prstTxWarp>
+                        <a:noAutofit/>
+                      </wps:bodyPr>
+                    </wps:wsp>
+                  </a:graphicData>
+                </a:graphic>
+                <wp14:sizeRelH relativeFrom="margin">
+                  <wp14:pctWidth>0</wp14:pctWidth>
+                </wp14:sizeRelH>
+                <wp14:sizeRelV relativeFrom="margin">
+                  <wp14:pctHeight>0</wp14:pctHeight>
+                </wp14:sizeRelV>
+              </wp:anchor>
+            </w:drawing>
+          </mc:Choice>
+          <mc:Fallback>
+            <w:pict>
+              <v:shape w14:anchorId="31E5206C" id="_x0000_s1027" type="#_x0000_t202" style="position:absolute;margin-left:10.8pt;margin-top:9.75pt;width:57.65pt;height:21.45pt;z-index:251659264;visibility:visible;mso-wrap-style:square;mso-width-percent:0;mso-height-percent:0;mso-wrap-distance-left:9pt;mso-wrap-distance-top:0;mso-wrap-distance-right:9pt;mso-wrap-distance-bottom:0;mso-position-horizontal:absolute;mso-position-horizontal-relative:text;mso-position-vertical:absolute;mso-position-vertical-relative:text;mso-width-percent:0;mso-height-percent:0;mso-width-relative:margin;mso-height-relative:margin;v-text-anchor:top" o:gfxdata="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" fillcolor="#92d050" strokeweight=".5pt">
+                <v:textbox>
+                  <w:txbxContent>
+                    <w:p>
+                      <w:r>
+                        <w:t>2-D FEM</w:t>
+                      </w:r>
+                    </w:p>
+                  </w:txbxContent>
+                </v:textbox>
+              </v:shape>
+            </w:pict>
+          </mc:Fallback>
+        </mc:AlternateContent>
+      </w:r>
+      <w:r>
+        <w:rPr>
+          <w:noProof/>
+        </w:rPr>
+        <mc:AlternateContent>
+          <mc:Choice Requires="wps">
+            <w:drawing>
+              <wp:anchor distT="0" distB="0" distL="114300" distR="114300" simplePos="0" relativeHeight="251671552" behindDoc="0" locked="0" layoutInCell="1" allowOverlap="1" wp14:anchorId="45A3A7CA" wp14:editId="2E4D708A">
+                <wp:simplePos x="0" y="0"/>
+                <wp:positionH relativeFrom="column">
+                  <wp:posOffset>1240790</wp:posOffset>
+                </wp:positionH>
+                <wp:positionV relativeFrom="paragraph">
+                  <wp:posOffset>929640</wp:posOffset>
+                </wp:positionV>
+                <wp:extent cx="908050" cy="272415"/>
+                <wp:effectExtent l="0" t="0" r="19050" b="6985"/>
+                <wp:wrapNone/>
+                <wp:docPr id="1232001771" name="Text Box 1"/>
+                <wp:cNvGraphicFramePr/>
+                <a:graphic xmlns:a="http://schemas.openxmlformats.org/drawingml/2006/main">
+                  <a:graphicData uri="http://schemas.microsoft.com/office/word/2010/wordprocessingShape">
+                    <wps:wsp>
+                      <wps:cNvSpPr txBox="1"/>
+                      <wps:spPr>
+                        <a:xfrm>
+                          <a:off x="0" y="0"/>
+                          <a:ext cx="908050" cy="272415"/>
+                        </a:xfrm>
+                        <a:prstGeom prst="rect">
+                          <a:avLst/>
+                        </a:prstGeom>
+                        <a:solidFill>
+                          <a:srgbClr val="FFC000"/>
+                        </a:solidFill>
+                        <a:ln w="6350">
+                          <a:solidFill>
+                            <a:prstClr val="black"/>
+                          </a:solidFill>
+                        </a:ln>
+                      </wps:spPr>
+                      <wps:txbx>
+                        <w:txbxContent>
+                          <w:p>
+                            <w:r>
+                              <w:t>Experiment</w:t>
+                            </w:r>
+                          </w:p>
+                        </w:txbxContent>
+                      </wps:txbx>
+                      <wps:bodyPr rot="0" spcFirstLastPara="0" vertOverflow="overflow" horzOverflow="overflow" vert="horz" wrap="square" lIns="91440" tIns="45720" rIns="91440" bIns="45720" numCol="1" spcCol="0" rtlCol="0" fromWordArt="0" anchor="t" anchorCtr="0" forceAA="0" compatLnSpc="1">
+                        <a:prstTxWarp prst="textNoShape">
+                          <a:avLst/>
+                        </a:prstTxWarp>
+                        <a:noAutofit/>
+                      </wps:bodyPr>
+                    </wps:wsp>
+                  </a:graphicData>
+                </a:graphic>
+                <wp14:sizeRelH relativeFrom="margin">
+                  <wp14:pctWidth>0</wp14:pctWidth>
+                </wp14:sizeRelH>
+                <wp14:sizeRelV relativeFrom="margin">
+                  <wp14:pctHeight>0</wp14:pctHeight>
+                </wp14:sizeRelV>
+              </wp:anchor>
+            </w:drawing>
+          </mc:Choice>
+          <mc:Fallback>
+            <w:pict>
+              <v:shape w14:anchorId="45A3A7CA" id="_x0000_s1028" type="#_x0000_t202" style="position:absolute;margin-left:97.7pt;margin-top:73.2pt;width:71.5pt;height:21.45pt;z-index:251671552;visibility:visible;mso-wrap-style:square;mso-width-percent:0;mso-height-percent:0;mso-wrap-distance-left:9pt;mso-wrap-distance-top:0;mso-wrap-distance-right:9pt;mso-wrap-distance-bottom:0;mso-position-horizontal:absolute;mso-position-horizontal-relative:text;mso-position-vertical:absolute;mso-position-vertical-relative:text;mso-width-percent:0;mso-height-percent:0;mso-width-relative:margin;mso-height-relative:margin;v-text-anchor:top" o:gfxdata="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" fillcolor="#ffc000" strokeweight=".5pt">
+                <v:textbox>
+                  <w:txbxContent>
+                    <w:p>
+                      <w:r>
+                        <w:t>Experiment</w:t>
+                      </w:r>
+                    </w:p>
+                  </w:txbxContent>
+                </v:textbox>
+              </v:shape>
+            </w:pict>
+          </mc:Fallback>
+        </mc:AlternateContent>
+      </w:r>
+    </w:p>
+    <w:p>
+      <w:r>
+        <w:rPr>
+          <w:noProof/>
+        </w:rPr>
+        <mc:AlternateContent>
+          <mc:Choice Requires="wps">
+            <w:drawing>
+              <wp:anchor distT="0" distB="0" distL="114300" distR="114300" simplePos="0" relativeHeight="251675648" behindDoc="0" locked="0" layoutInCell="1" allowOverlap="1" wp14:anchorId="04758D5E" wp14:editId="2C2A725E">
+                <wp:simplePos x="0" y="0"/>
+                <wp:positionH relativeFrom="column">
+                  <wp:posOffset>2151758</wp:posOffset>
+                </wp:positionH>
+                <wp:positionV relativeFrom="paragraph">
+                  <wp:posOffset>60311</wp:posOffset>
+                </wp:positionV>
+                <wp:extent cx="349250" cy="812800"/>
+                <wp:effectExtent l="0" t="0" r="19050" b="12700"/>
+                <wp:wrapNone/>
+                <wp:docPr id="1291349197" name="Right Brace 2"/>
+                <wp:cNvGraphicFramePr/>
+                <a:graphic xmlns:a="http://schemas.openxmlformats.org/drawingml/2006/main">
+                  <a:graphicData uri="http://schemas.microsoft.com/office/word/2010/wordprocessingShape">
+                    <wps:wsp>
+                      <wps:cNvSpPr/>
+                      <wps:spPr>
+                        <a:xfrm>
+                          <a:off x="0" y="0"/>
+                          <a:ext cx="349250" cy="812800"/>
+                        </a:xfrm>
+                        <a:prstGeom prst="rightBrace">
+                          <a:avLst>
+                            <a:gd name="adj1" fmla="val 8333"/>
+                            <a:gd name="adj2" fmla="val 65052"/>
+                          </a:avLst>
+                        </a:prstGeom>
+                      </wps:spPr>
+                      <wps:style>
+                        <a:lnRef idx="1">
+                          <a:schemeClr val="dk1"/>
+                        </a:lnRef>
+                        <a:fillRef idx="0">
+                          <a:schemeClr val="dk1"/>
+                        </a:fillRef>
+                        <a:effectRef idx="0">
+                          <a:schemeClr val="dk1"/>
+                        </a:effectRef>
+                        <a:fontRef idx="minor">
+                          <a:schemeClr val="tx1"/>
+                        </a:fontRef>
+                      </wps:style>
+                      <wps:bodyPr rot="0" spcFirstLastPara="0" vertOverflow="overflow" horzOverflow="overflow" vert="horz" wrap="square" lIns="91440" tIns="45720" rIns="91440" bIns="45720" numCol="1" spcCol="0" rtlCol="0" fromWordArt="0" anchor="ctr" anchorCtr="0" forceAA="0" compatLnSpc="1">
+                        <a:prstTxWarp prst="textNoShape">
+                          <a:avLst/>
+                        </a:prstTxWarp>
+                        <a:noAutofit/>
+                      </wps:bodyPr>
+                    </wps:wsp>
+                  </a:graphicData>
+                </a:graphic>
+                <wp14:sizeRelV relativeFrom="margin">
+                  <wp14:pctHeight>0</wp14:pctHeight>
+                </wp14:sizeRelV>
+              </wp:anchor>
+            </w:drawing>
+          </mc:Choice>
+          <mc:Fallback>
+            <w:pict>
+              <v:shapetype w14:anchorId="15F2C43B" id="_x0000_t88" coordsize="21600,21600" o:spt="88" adj="1800,10800" path="m,qx10800@0l10800@2qy21600@11,10800@3l10800@1qy,21600e" filled="f">
+                <v:formulas>
+                  <v:f eqn="val #0"/>
+                  <v:f eqn="sum 21600 0 #0"/>
+                  <v:f eqn="sum #1 0 #0"/>
+                  <v:f eqn="sum #1 #0 0"/>
+                  <v:f eqn="prod #0 9598 32768"/>
+                  <v:f eqn="sum 21600 0 @4"/>
+                  <v:f eqn="sum 21600 0 #1"/>
+                  <v:f eqn="min #1 @6"/>
+                  <v:f eqn="prod @7 1 2"/>
+                  <v:f eqn="prod #0 2 1"/>
+                  <v:f eqn="sum 21600 0 @9"/>
+                  <v:f eqn="val #1"/>
+                </v:formulas>
+                <v:path arrowok="t" o:connecttype="custom" o:connectlocs="0,0;21600,@11;0,21600" textboxrect="0,@4,7637,@5"/>
+                <v:handles>
+                  <v:h position="center,#0" yrange="0,@8"/>
+                  <v:h position="bottomRight,#1" yrange="@9,@10"/>
+                </v:handles>
+              </v:shapetype>
+              <v:shape id="Right Brace 2" o:spid="_x0000_s1026" type="#_x0000_t88" style="position:absolute;margin-left:169.45pt;margin-top:4.75pt;width:27.5pt;height:64pt;z-index:251675648;visibility:visible;mso-wrap-style:square;mso-height-percent:0;mso-wrap-distance-left:9pt;mso-wrap-distance-top:0;mso-wrap-distance-right:9pt;mso-wrap-distance-bottom:0;mso-position-horizontal:absolute;mso-position-horizontal-relative:text;mso-position-vertical:absolute;mso-position-vertical-relative:text;mso-height-percent:0;mso-height-relative:margin;v-text-anchor:middle" o:gfxdata="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" adj="773,14051" strokecolor="black [3200]" strokeweight=".5pt">
+                <v:stroke joinstyle="miter"/>
+              </v:shape>
+            </w:pict>
+          </mc:Fallback>
+        </mc:AlternateContent>
+      </w:r>
+      <w:r>
+        <w:rPr>
+          <w:noProof/>
+        </w:rPr>
+        <mc:AlternateContent>
+          <mc:Choice Requires="wps">
+            <w:drawing>
+              <wp:anchor distT="0" distB="0" distL="114300" distR="114300" simplePos="0" relativeHeight="251672576" behindDoc="0" locked="0" layoutInCell="1" allowOverlap="1" wp14:anchorId="4587FE20" wp14:editId="1962FAF5">
+                <wp:simplePos x="0" y="0"/>
+                <wp:positionH relativeFrom="column">
+                  <wp:posOffset>871598</wp:posOffset>
+                </wp:positionH>
+                <wp:positionV relativeFrom="paragraph">
+                  <wp:posOffset>60311</wp:posOffset>
+                </wp:positionV>
+                <wp:extent cx="349250" cy="812800"/>
+                <wp:effectExtent l="0" t="0" r="19050" b="12700"/>
+                <wp:wrapNone/>
+                <wp:docPr id="1832038843" name="Right Brace 2"/>
+                <wp:cNvGraphicFramePr/>
+                <a:graphic xmlns:a="http://schemas.openxmlformats.org/drawingml/2006/main">
+                  <a:graphicData uri="http://schemas.microsoft.com/office/word/2010/wordprocessingShape">
+                    <wps:wsp>
+                      <wps:cNvSpPr/>
+                      <wps:spPr>
+                        <a:xfrm>
+                          <a:off x="0" y="0"/>
+                          <a:ext cx="349250" cy="812800"/>
+                        </a:xfrm>
+                        <a:prstGeom prst="rightBrace">
+                          <a:avLst>
+                            <a:gd name="adj1" fmla="val 8333"/>
+                            <a:gd name="adj2" fmla="val 64095"/>
+                          </a:avLst>
+                        </a:prstGeom>
+                      </wps:spPr>
+                      <wps:style>
+                        <a:lnRef idx="1">
+                          <a:schemeClr val="dk1"/>
+                        </a:lnRef>
+                        <a:fillRef idx="0">
+                          <a:schemeClr val="dk1"/>
+                        </a:fillRef>
+                        <a:effectRef idx="0">
+                          <a:schemeClr val="dk1"/>
+                        </a:effectRef>
+                        <a:fontRef idx="minor">
+                          <a:schemeClr val="tx1"/>
+                        </a:fontRef>
+                      </wps:style>
+                      <wps:bodyPr rot="0" spcFirstLastPara="0" vertOverflow="overflow" horzOverflow="overflow" vert="horz" wrap="square" lIns="91440" tIns="45720" rIns="91440" bIns="45720" numCol="1" spcCol="0" rtlCol="0" fromWordArt="0" anchor="ctr" anchorCtr="0" forceAA="0" compatLnSpc="1">
+                        <a:prstTxWarp prst="textNoShape">
+                          <a:avLst/>
+                        </a:prstTxWarp>
+                        <a:noAutofit/>
+                      </wps:bodyPr>
+                    </wps:wsp>
+                  </a:graphicData>
+                </a:graphic>
+                <wp14:sizeRelV relativeFrom="margin">
+                  <wp14:pctHeight>0</wp14:pctHeight>
+                </wp14:sizeRelV>
+              </wp:anchor>
+            </w:drawing>
+          </mc:Choice>
+          <mc:Fallback>
+            <w:pict>
+              <v:shape w14:anchorId="19A1D662" id="Right Brace 2" o:spid="_x0000_s1026" type="#_x0000_t88" style="position:absolute;margin-left:68.65pt;margin-top:4.75pt;width:27.5pt;height:64pt;z-index:251672576;visibility:visible;mso-wrap-style:square;mso-height-percent:0;mso-wrap-distance-left:9pt;mso-wrap-distance-top:0;mso-wrap-distance-right:9pt;mso-wrap-distance-bottom:0;mso-position-horizontal:absolute;mso-position-horizontal-relative:text;mso-position-vertical:absolute;mso-position-vertical-relative:text;mso-height-percent:0;mso-height-relative:margin;v-text-anchor:middle" o:gfxdata="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" adj="773,13845" strokecolor="black [3200]" strokeweight=".5pt">
+                <v:stroke joinstyle="miter"/>
+              </v:shape>
+            </w:pict>
+          </mc:Fallback>
+        </mc:AlternateContent>
+      </w:r>
+    </w:p>
+    <w:p>
+      <w:r>
+        <w:rPr>
+          <w:noProof/>
+        </w:rPr>
+        <mc:AlternateContent>
+          <mc:Choice Requires="wps">
+            <w:drawing>
+              <wp:anchor distT="0" distB="0" distL="114300" distR="114300" simplePos="0" relativeHeight="251678720" behindDoc="0" locked="0" layoutInCell="1" allowOverlap="1" wp14:anchorId="208777D3" wp14:editId="0D5EB267">
+                <wp:simplePos x="0" y="0"/>
+                <wp:positionH relativeFrom="column">
+                  <wp:posOffset>2774950</wp:posOffset>
+                </wp:positionH>
+                <wp:positionV relativeFrom="paragraph">
+                  <wp:posOffset>176349</wp:posOffset>
+                </wp:positionV>
+                <wp:extent cx="574675" cy="457200"/>
+                <wp:effectExtent l="0" t="0" r="9525" b="12700"/>
+                <wp:wrapNone/>
+                <wp:docPr id="1116749690" name="Text Box 1"/>
+                <wp:cNvGraphicFramePr/>
+                <a:graphic xmlns:a="http://schemas.openxmlformats.org/drawingml/2006/main">
+                  <a:graphicData uri="http://schemas.microsoft.com/office/word/2010/wordprocessingShape">
+                    <wps:wsp>
+                      <wps:cNvSpPr txBox="1"/>
+                      <wps:spPr>
+                        <a:xfrm>
+                          <a:off x="0" y="0"/>
+                          <a:ext cx="574675" cy="457200"/>
+                        </a:xfrm>
+                        <a:prstGeom prst="rect">
+                          <a:avLst/>
+                        </a:prstGeom>
+                        <a:solidFill>
+                          <a:srgbClr val="FFC000"/>
+                        </a:solidFill>
+                        <a:ln w="6350">
+                          <a:solidFill>
+                            <a:prstClr val="black"/>
+                          </a:solidFill>
+                        </a:ln>
+                      </wps:spPr>
+                      <wps:txbx>
+                        <w:txbxContent>
+                          <w:p>
+                            <w:r>
+                              <w:t xml:space="preserve">Final </w:t>
+                            </w:r>
+                            <w:r>
+                              <w:t>Result</w:t>
+                            </w:r>
+                          </w:p>
+                        </w:txbxContent>
+                      </wps:txbx>
+                      <wps:bodyPr rot="0" spcFirstLastPara="0" vertOverflow="overflow" horzOverflow="overflow" vert="horz" wrap="square" lIns="91440" tIns="45720" rIns="91440" bIns="45720" numCol="1" spcCol="0" rtlCol="0" fromWordArt="0" anchor="t" anchorCtr="0" forceAA="0" compatLnSpc="1">
+                        <a:prstTxWarp prst="textNoShape">
+                          <a:avLst/>
+                        </a:prstTxWarp>
+                        <a:noAutofit/>
+                      </wps:bodyPr>
+                    </wps:wsp>
+                  </a:graphicData>
+                </a:graphic>
+                <wp14:sizeRelH relativeFrom="margin">
+                  <wp14:pctWidth>0</wp14:pctWidth>
+                </wp14:sizeRelH>
+                <wp14:sizeRelV relativeFrom="margin">
+                  <wp14:pctHeight>0</wp14:pctHeight>
+                </wp14:sizeRelV>
+              </wp:anchor>
+            </w:drawing>
+          </mc:Choice>
+          <mc:Fallback>
+            <w:pict>
+              <v:shape w14:anchorId="208777D3" id="_x0000_s1029" type="#_x0000_t202" style="position:absolute;margin-left:218.5pt;margin-top:13.9pt;width:45.25pt;height:36pt;z-index:251678720;visibility:visible;mso-wrap-style:square;mso-width-percent:0;mso-height-percent:0;mso-wrap-distance-left:9pt;mso-wrap-distance-top:0;mso-wrap-distance-right:9pt;mso-wrap-distance-bottom:0;mso-position-horizontal:absolute;mso-position-horizontal-relative:text;mso-position-vertical:absolute;mso-position-vertical-relative:text;mso-width-percent:0;mso-height-percent:0;mso-width-relative:margin;mso-height-relative:margin;v-text-anchor:top" o:gfxdata="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" fillcolor="#ffc000" strokeweight=".5pt">
+                <v:textbox>
+                  <w:txbxContent>
+                    <w:p>
+                      <w:r>
+                        <w:t xml:space="preserve">Final </w:t>
+                      </w:r>
+                      <w:r>
+                        <w:t>Result</w:t>
+                      </w:r>
+                    </w:p>
+                  </w:txbxContent>
+                </v:textbox>
+              </v:shape>
+            </w:pict>
+          </mc:Fallback>
+        </mc:AlternateContent>
+      </w:r>
+    </w:p>
+    <w:p>
+      <w:r>
+        <w:rPr>
+          <w:noProof/>
+        </w:rPr>
+        <mc:AlternateContent>
+          <mc:Choice Requires="wps">
+            <w:drawing>
+              <wp:anchor distT="0" distB="0" distL="114300" distR="114300" simplePos="0" relativeHeight="251669504" behindDoc="0" locked="0" layoutInCell="1" allowOverlap="1" wp14:anchorId="0E4E9579" wp14:editId="04EEBE83">
+                <wp:simplePos x="0" y="0"/>
+                <wp:positionH relativeFrom="column">
+                  <wp:posOffset>1526721</wp:posOffset>
+                </wp:positionH>
+                <wp:positionV relativeFrom="paragraph">
+                  <wp:posOffset>66675</wp:posOffset>
+                </wp:positionV>
+                <wp:extent cx="616585" cy="272415"/>
+                <wp:effectExtent l="0" t="0" r="18415" b="6985"/>
+                <wp:wrapNone/>
+                <wp:docPr id="663683081" name="Text Box 1"/>
+                <wp:cNvGraphicFramePr/>
+                <a:graphic xmlns:a="http://schemas.openxmlformats.org/drawingml/2006/main">
+                  <a:graphicData uri="http://schemas.microsoft.com/office/word/2010/wordprocessingShape">
+                    <wps:wsp>
+                      <wps:cNvSpPr txBox="1"/>
+                      <wps:spPr>
+                        <a:xfrm>
+                          <a:off x="0" y="0"/>
+                          <a:ext cx="616585" cy="272415"/>
+                        </a:xfrm>
+                        <a:prstGeom prst="rect">
+                          <a:avLst/>
+                        </a:prstGeom>
+                        <a:solidFill>
+                          <a:srgbClr val="FFC000"/>
+                        </a:solidFill>
+                        <a:ln w="6350">
+                          <a:solidFill>
+                            <a:prstClr val="black"/>
+                          </a:solidFill>
+                        </a:ln>
+                      </wps:spPr>
+                      <wps:txbx>
+                        <w:txbxContent>
+                          <w:p>
+                            <w:r>
+                              <w:t>Result</w:t>
+                            </w:r>
+                          </w:p>
+                        </w:txbxContent>
+                      </wps:txbx>
+                      <wps:bodyPr rot="0" spcFirstLastPara="0" vertOverflow="overflow" horzOverflow="overflow" vert="horz" wrap="square" lIns="91440" tIns="45720" rIns="91440" bIns="45720" numCol="1" spcCol="0" rtlCol="0" fromWordArt="0" anchor="t" anchorCtr="0" forceAA="0" compatLnSpc="1">
+                        <a:prstTxWarp prst="textNoShape">
+                          <a:avLst/>
+                        </a:prstTxWarp>
+                        <a:noAutofit/>
+                      </wps:bodyPr>
+                    </wps:wsp>
+                  </a:graphicData>
+                </a:graphic>
+                <wp14:sizeRelH relativeFrom="margin">
+                  <wp14:pctWidth>0</wp14:pctWidth>
+                </wp14:sizeRelH>
+                <wp14:sizeRelV relativeFrom="margin">
+                  <wp14:pctHeight>0</wp14:pctHeight>
+                </wp14:sizeRelV>
+              </wp:anchor>
+            </w:drawing>
+          </mc:Choice>
+          <mc:Fallback>
+            <w:pict>
+              <v:shape w14:anchorId="0E4E9579" id="_x0000_s1030" type="#_x0000_t202" style="position:absolute;margin-left:120.2pt;margin-top:5.25pt;width:48.55pt;height:21.45pt;z-index:251669504;visibility:visible;mso-wrap-style:square;mso-width-percent:0;mso-height-percent:0;mso-wrap-distance-left:9pt;mso-wrap-distance-top:0;mso-wrap-distance-right:9pt;mso-wrap-distance-bottom:0;mso-position-horizontal:absolute;mso-position-horizontal-relative:text;mso-position-vertical:absolute;mso-position-vertical-relative:text;mso-width-percent:0;mso-height-percent:0;mso-width-relative:margin;mso-height-relative:margin;v-text-anchor:top" o:gfxdata="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" fillcolor="#ffc000" strokeweight=".5pt">
+                <v:textbox>
+                  <w:txbxContent>
+                    <w:p>
+                      <w:r>
+                        <w:t>Result</w:t>
+                      </w:r>
+                    </w:p>
+                  </w:txbxContent>
+                </v:textbox>
+              </v:shape>
+            </w:pict>
+          </mc:Fallback>
+        </mc:AlternateContent>
+      </w:r>
+      <w:r>
+        <w:rPr>
+          <w:noProof/>
+        </w:rPr>
+        <mc:AlternateContent>
+          <mc:Choice Requires="wps">
+            <w:drawing>
+              <wp:anchor distT="0" distB="0" distL="114300" distR="114300" simplePos="0" relativeHeight="251661312" behindDoc="0" locked="0" layoutInCell="1" allowOverlap="1" wp14:anchorId="58F0B3E5" wp14:editId="560F57B1">
+                <wp:simplePos x="0" y="0"/>
+                <wp:positionH relativeFrom="column">
+                  <wp:posOffset>71413</wp:posOffset>
+                </wp:positionH>
+                <wp:positionV relativeFrom="paragraph">
+                  <wp:posOffset>64770</wp:posOffset>
+                </wp:positionV>
+                <wp:extent cx="794385" cy="272415"/>
+                <wp:effectExtent l="0" t="0" r="18415" b="6985"/>
+                <wp:wrapNone/>
+                <wp:docPr id="138600191" name="Text Box 1"/>
+                <wp:cNvGraphicFramePr/>
+                <a:graphic xmlns:a="http://schemas.openxmlformats.org/drawingml/2006/main">
+                  <a:graphicData uri="http://schemas.microsoft.com/office/word/2010/wordprocessingShape">
+                    <wps:wsp>
+                      <wps:cNvSpPr txBox="1"/>
+                      <wps:spPr>
+                        <a:xfrm>
+                          <a:off x="0" y="0"/>
+                          <a:ext cx="794385" cy="272415"/>
+                        </a:xfrm>
+                        <a:prstGeom prst="rect">
+                          <a:avLst/>
+                        </a:prstGeom>
+                        <a:solidFill>
+                          <a:srgbClr val="FFC000"/>
+                        </a:solidFill>
+                        <a:ln w="6350">
+                          <a:solidFill>
+                            <a:prstClr val="black"/>
+                          </a:solidFill>
+                        </a:ln>
+                      </wps:spPr>
+                      <wps:txbx>
+                        <w:txbxContent>
+                          <w:p>
+                            <w:r>
+                              <w:t>Berkovich</w:t>
+                            </w:r>
+                          </w:p>
+                        </w:txbxContent>
+                      </wps:txbx>
+                      <wps:bodyPr rot="0" spcFirstLastPara="0" vertOverflow="overflow" horzOverflow="overflow" vert="horz" wrap="square" lIns="91440" tIns="45720" rIns="91440" bIns="45720" numCol="1" spcCol="0" rtlCol="0" fromWordArt="0" anchor="t" anchorCtr="0" forceAA="0" compatLnSpc="1">
+                        <a:prstTxWarp prst="textNoShape">
+                          <a:avLst/>
+                        </a:prstTxWarp>
+                        <a:noAutofit/>
+                      </wps:bodyPr>
+                    </wps:wsp>
+                  </a:graphicData>
+                </a:graphic>
+                <wp14:sizeRelH relativeFrom="margin">
+                  <wp14:pctWidth>0</wp14:pctWidth>
+                </wp14:sizeRelH>
+                <wp14:sizeRelV relativeFrom="margin">
+                  <wp14:pctHeight>0</wp14:pctHeight>
+                </wp14:sizeRelV>
+              </wp:anchor>
+            </w:drawing>
+          </mc:Choice>
+          <mc:Fallback>
+            <w:pict>
+              <v:shape w14:anchorId="58F0B3E5" id="_x0000_s1031" type="#_x0000_t202" style="position:absolute;margin-left:5.6pt;margin-top:5.1pt;width:62.55pt;height:21.45pt;z-index:251661312;visibility:visible;mso-wrap-style:square;mso-width-percent:0;mso-height-percent:0;mso-wrap-distance-left:9pt;mso-wrap-distance-top:0;mso-wrap-distance-right:9pt;mso-wrap-distance-bottom:0;mso-position-horizontal:absolute;mso-position-horizontal-relative:text;mso-position-vertical:absolute;mso-position-vertical-relative:text;mso-width-percent:0;mso-height-percent:0;mso-width-relative:margin;mso-height-relative:margin;v-text-anchor:top" o:gfxdata="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" fillcolor="#ffc000" strokeweight=".5pt">
+                <v:textbox>
+                  <w:txbxContent>
+                    <w:p>
+                      <w:r>
+                        <w:t>Berkovich</w:t>
+                      </w:r>
+                    </w:p>
+                  </w:txbxContent>
+                </v:textbox>
+              </v:shape>
+            </w:pict>
+          </mc:Fallback>
+        </mc:AlternateContent>
+      </w:r>
+    </w:p>
+    <w:p>
+      <w:r>
+        <w:rPr>
+          <w:noProof/>
+        </w:rPr>
+        <mc:AlternateContent>
+          <mc:Choice Requires="wps">
+            <w:drawing>
+              <wp:anchor distT="0" distB="0" distL="114300" distR="114300" simplePos="0" relativeHeight="251676672" behindDoc="0" locked="0" layoutInCell="1" allowOverlap="1" wp14:anchorId="6A5F82B1" wp14:editId="4A3831CF">
+                <wp:simplePos x="0" y="0"/>
+                <wp:positionH relativeFrom="column">
+                  <wp:posOffset>2139234</wp:posOffset>
+                </wp:positionH>
+                <wp:positionV relativeFrom="paragraph">
+                  <wp:posOffset>30480</wp:posOffset>
+                </wp:positionV>
+                <wp:extent cx="646612" cy="0"/>
+                <wp:effectExtent l="0" t="0" r="13970" b="12700"/>
+                <wp:wrapNone/>
+                <wp:docPr id="1485881602" name="Straight Connector 3"/>
+                <wp:cNvGraphicFramePr/>
+                <a:graphic xmlns:a="http://schemas.openxmlformats.org/drawingml/2006/main">
+                  <a:graphicData uri="http://schemas.microsoft.com/office/word/2010/wordprocessingShape">
+                    <wps:wsp>
+                      <wps:cNvCnPr/>
+                      <wps:spPr>
+                        <a:xfrm>
+                          <a:off x="0" y="0"/>
+                          <a:ext cx="646612" cy="0"/>
+                        </a:xfrm>
+                        <a:prstGeom prst="line">
+                          <a:avLst/>
+                        </a:prstGeom>
+                        <a:ln w="9525"/>
+                      </wps:spPr>
+                      <wps:style>
+                        <a:lnRef idx="1">
+                          <a:schemeClr val="dk1"/>
+                        </a:lnRef>
+                        <a:fillRef idx="0">
+                          <a:schemeClr val="dk1"/>
+                        </a:fillRef>
+                        <a:effectRef idx="0">
+                          <a:schemeClr val="dk1"/>
+                        </a:effectRef>
+                        <a:fontRef idx="minor">
+                          <a:schemeClr val="tx1"/>
+                        </a:fontRef>
+                      </wps:style>
+                      <wps:bodyPr/>
+                    </wps:wsp>
+                  </a:graphicData>
+                </a:graphic>
+                <wp14:sizeRelH relativeFrom="margin">
+                  <wp14:pctWidth>0</wp14:pctWidth>
+                </wp14:sizeRelH>
+              </wp:anchor>
+            </w:drawing>
+          </mc:Choice>
+          <mc:Fallback>
+            <w:pict>
+              <v:line w14:anchorId="55A6A60D" id="Straight Connector 3" o:spid="_x0000_s1026" style="position:absolute;z-index:251676672;visibility:visible;mso-wrap-style:square;mso-width-percent:0;mso-wrap-distance-left:9pt;mso-wrap-distance-top:0;mso-wrap-distance-right:9pt;mso-wrap-distance-bottom:0;mso-position-horizontal:absolute;mso-position-horizontal-relative:text;mso-position-vertical:absolute;mso-position-vertical-relative:text;mso-width-percent:0;mso-width-relative:margin" from="168.45pt,2.4pt" to="219.35pt,2.4pt" o:gfxdata="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" strokecolor="black [3200]">
+                <v:stroke joinstyle="miter"/>
+              </v:line>
+            </w:pict>
+          </mc:Fallback>
+        </mc:AlternateContent>
+      </w:r>
+      <w:r>
+        <w:rPr>
+          <w:noProof/>
+        </w:rPr>
+        <mc:AlternateContent>
+          <mc:Choice Requires="wps">
+            <w:drawing>
+              <wp:anchor distT="0" distB="0" distL="114300" distR="114300" simplePos="0" relativeHeight="251673600" behindDoc="0" locked="0" layoutInCell="1" allowOverlap="1" wp14:anchorId="4F1D4CEE" wp14:editId="38F06448">
+                <wp:simplePos x="0" y="0"/>
+                <wp:positionH relativeFrom="column">
+                  <wp:posOffset>868681</wp:posOffset>
+                </wp:positionH>
+                <wp:positionV relativeFrom="paragraph">
+                  <wp:posOffset>23132</wp:posOffset>
+                </wp:positionV>
+                <wp:extent cx="659674" cy="0"/>
+                <wp:effectExtent l="0" t="0" r="13970" b="12700"/>
+                <wp:wrapNone/>
+                <wp:docPr id="1926223030" name="Straight Connector 3"/>
+                <wp:cNvGraphicFramePr/>
+                <a:graphic xmlns:a="http://schemas.openxmlformats.org/drawingml/2006/main">
+                  <a:graphicData uri="http://schemas.microsoft.com/office/word/2010/wordprocessingShape">
+                    <wps:wsp>
+                      <wps:cNvCnPr/>
+                      <wps:spPr>
+                        <a:xfrm>
+                          <a:off x="0" y="0"/>
+                          <a:ext cx="659674" cy="0"/>
+                        </a:xfrm>
+                        <a:prstGeom prst="line">
+                          <a:avLst/>
+                        </a:prstGeom>
+                        <a:ln w="9525"/>
+                      </wps:spPr>
+                      <wps:style>
+                        <a:lnRef idx="1">
+                          <a:schemeClr val="dk1"/>
+                        </a:lnRef>
+                        <a:fillRef idx="0">
+                          <a:schemeClr val="dk1"/>
+                        </a:fillRef>
+                        <a:effectRef idx="0">
+                          <a:schemeClr val="dk1"/>
+                        </a:effectRef>
+                        <a:fontRef idx="minor">
+                          <a:schemeClr val="tx1"/>
+                        </a:fontRef>
+                      </wps:style>
+                      <wps:bodyPr/>
+                    </wps:wsp>
+                  </a:graphicData>
+                </a:graphic>
+                <wp14:sizeRelH relativeFrom="margin">
+                  <wp14:pctWidth>0</wp14:pctWidth>
+                </wp14:sizeRelH>
+              </wp:anchor>
+            </w:drawing>
+          </mc:Choice>
+          <mc:Fallback>
+            <w:pict>
+              <v:line w14:anchorId="03A0EBB5" id="Straight Connector 3" o:spid="_x0000_s1026" style="position:absolute;z-index:251673600;visibility:visible;mso-wrap-style:square;mso-width-percent:0;mso-wrap-distance-left:9pt;mso-wrap-distance-top:0;mso-wrap-distance-right:9pt;mso-wrap-distance-bottom:0;mso-position-horizontal:absolute;mso-position-horizontal-relative:text;mso-position-vertical:absolute;mso-position-vertical-relative:text;mso-width-percent:0;mso-width-relative:margin" from="68.4pt,1.8pt" to="120.35pt,1.8pt" o:gfxdata="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" strokecolor="black [3200]">
+                <v:stroke joinstyle="miter"/>
+              </v:line>
+            </w:pict>
+          </mc:Fallback>
+        </mc:AlternateContent>
+      </w:r>
+      <w:r>
+        <w:rPr>
+          <w:noProof/>
+        </w:rPr>
+        <mc:AlternateContent>
+          <mc:Choice Requires="wps">
+            <w:drawing>
+              <wp:anchor distT="0" distB="0" distL="114300" distR="114300" simplePos="0" relativeHeight="251663360" behindDoc="0" locked="0" layoutInCell="1" allowOverlap="1" wp14:anchorId="61A7D272" wp14:editId="504296C8">
+                <wp:simplePos x="0" y="0"/>
+                <wp:positionH relativeFrom="column">
+                  <wp:posOffset>-38300</wp:posOffset>
+                </wp:positionH>
+                <wp:positionV relativeFrom="paragraph">
+                  <wp:posOffset>184366</wp:posOffset>
+                </wp:positionV>
+                <wp:extent cx="908535" cy="272415"/>
+                <wp:effectExtent l="0" t="0" r="19050" b="6985"/>
+                <wp:wrapNone/>
+                <wp:docPr id="1139171853" name="Text Box 1"/>
+                <wp:cNvGraphicFramePr/>
+                <a:graphic xmlns:a="http://schemas.openxmlformats.org/drawingml/2006/main">
+                  <a:graphicData uri="http://schemas.microsoft.com/office/word/2010/wordprocessingShape">
+                    <wps:wsp>
+                      <wps:cNvSpPr txBox="1"/>
+                      <wps:spPr>
+                        <a:xfrm>
+                          <a:off x="0" y="0"/>
+                          <a:ext cx="908535" cy="272415"/>
+                        </a:xfrm>
+                        <a:prstGeom prst="rect">
+                          <a:avLst/>
+                        </a:prstGeom>
+                        <a:solidFill>
+                          <a:srgbClr val="FFC000"/>
+                        </a:solidFill>
+                        <a:ln w="6350">
+                          <a:solidFill>
+                            <a:prstClr val="black"/>
+                          </a:solidFill>
+                        </a:ln>
+                      </wps:spPr>
+                      <wps:txbx>
+                        <w:txbxContent>
+                          <w:p>
+                            <w:r>
+                              <w:t>Experiment</w:t>
+                            </w:r>
+                          </w:p>
+                        </w:txbxContent>
+                      </wps:txbx>
+                      <wps:bodyPr rot="0" spcFirstLastPara="0" vertOverflow="overflow" horzOverflow="overflow" vert="horz" wrap="square" lIns="91440" tIns="45720" rIns="91440" bIns="45720" numCol="1" spcCol="0" rtlCol="0" fromWordArt="0" anchor="t" anchorCtr="0" forceAA="0" compatLnSpc="1">
+                        <a:prstTxWarp prst="textNoShape">
+                          <a:avLst/>
+                        </a:prstTxWarp>
+                        <a:noAutofit/>
+                      </wps:bodyPr>
+                    </wps:wsp>
+                  </a:graphicData>
+                </a:graphic>
+                <wp14:sizeRelH relativeFrom="margin">
+                  <wp14:pctWidth>0</wp14:pctWidth>
+                </wp14:sizeRelH>
+                <wp14:sizeRelV relativeFrom="margin">
+                  <wp14:pctHeight>0</wp14:pctHeight>
+                </wp14:sizeRelV>
+              </wp:anchor>
+            </w:drawing>
+          </mc:Choice>
+          <mc:Fallback>
+            <w:pict>
+              <v:shape w14:anchorId="61A7D272" id="_x0000_s1032" type="#_x0000_t202" style="position:absolute;margin-left:-3pt;margin-top:14.5pt;width:71.55pt;height:21.45pt;z-index:251663360;visibility:visible;mso-wrap-style:square;mso-width-percent:0;mso-height-percent:0;mso-wrap-distance-left:9pt;mso-wrap-distance-top:0;mso-wrap-distance-right:9pt;mso-wrap-distance-bottom:0;mso-position-horizontal:absolute;mso-position-horizontal-relative:text;mso-position-vertical:absolute;mso-position-vertical-relative:text;mso-width-percent:0;mso-height-percent:0;mso-width-relative:margin;mso-height-relative:margin;v-text-anchor:top" o:gfxdata="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" fillcolor="#ffc000" strokeweight=".5pt">
+                <v:textbox>
+                  <w:txbxContent>
+                    <w:p>
+                      <w:r>
+                        <w:t>Experiment</w:t>
+                      </w:r>
+                    </w:p>
+                  </w:txbxContent>
+                </v:textbox>
+              </v:shape>
+            </w:pict>
+          </mc:Fallback>
+        </mc:AlternateContent>
+      </w:r>
+    </w:p>
     <w:p/>
     <w:p/>
-    <w:p/>
-    <w:p/>
-    <w:p/>
-    <w:p/>
-    <w:p/>
-    <w:p/>
-    <w:p/>
-    <w:p/>
+    <w:p>
+      <w:r>
+        <w:rPr>
+          <w:noProof/>
+        </w:rPr>
+        <mc:AlternateContent>
+          <mc:Choice Requires="wps">
+            <w:drawing>
+              <wp:anchor distT="0" distB="0" distL="114300" distR="114300" simplePos="0" relativeHeight="251667456" behindDoc="0" locked="0" layoutInCell="1" allowOverlap="1" wp14:anchorId="6A408CD8" wp14:editId="644721DB">
+                <wp:simplePos x="0" y="0"/>
+                <wp:positionH relativeFrom="column">
+                  <wp:posOffset>1750695</wp:posOffset>
+                </wp:positionH>
+                <wp:positionV relativeFrom="paragraph">
+                  <wp:posOffset>53975</wp:posOffset>
+                </wp:positionV>
+                <wp:extent cx="952500" cy="272415"/>
+                <wp:effectExtent l="0" t="0" r="12700" b="6985"/>
+                <wp:wrapNone/>
+                <wp:docPr id="1666888945" name="Text Box 1"/>
+                <wp:cNvGraphicFramePr/>
+                <a:graphic xmlns:a="http://schemas.openxmlformats.org/drawingml/2006/main">
+                  <a:graphicData uri="http://schemas.microsoft.com/office/word/2010/wordprocessingShape">
+                    <wps:wsp>
+                      <wps:cNvSpPr txBox="1"/>
+                      <wps:spPr>
+                        <a:xfrm>
+                          <a:off x="0" y="0"/>
+                          <a:ext cx="952500" cy="272415"/>
+                        </a:xfrm>
+                        <a:prstGeom prst="rect">
+                          <a:avLst/>
+                        </a:prstGeom>
+                        <a:solidFill>
+                          <a:srgbClr val="FFC000"/>
+                        </a:solidFill>
+                        <a:ln w="6350">
+                          <a:solidFill>
+                            <a:prstClr val="black"/>
+                          </a:solidFill>
+                        </a:ln>
+                      </wps:spPr>
+                      <wps:txbx>
+                        <w:txbxContent>
+                          <w:p>
+                            <w:r>
+                              <w:t>High</w:t>
+                            </w:r>
+                            <w:r>
+                              <w:t xml:space="preserve"> </w:t>
+                            </w:r>
+                            <w:r>
+                              <w:t>fidelity</w:t>
+                            </w:r>
+                          </w:p>
+                        </w:txbxContent>
+                      </wps:txbx>
+                      <wps:bodyPr rot="0" spcFirstLastPara="0" vertOverflow="overflow" horzOverflow="overflow" vert="horz" wrap="square" lIns="91440" tIns="45720" rIns="91440" bIns="45720" numCol="1" spcCol="0" rtlCol="0" fromWordArt="0" anchor="t" anchorCtr="0" forceAA="0" compatLnSpc="1">
+                        <a:prstTxWarp prst="textNoShape">
+                          <a:avLst/>
+                        </a:prstTxWarp>
+                        <a:noAutofit/>
+                      </wps:bodyPr>
+                    </wps:wsp>
+                  </a:graphicData>
+                </a:graphic>
+                <wp14:sizeRelH relativeFrom="margin">
+                  <wp14:pctWidth>0</wp14:pctWidth>
+                </wp14:sizeRelH>
+                <wp14:sizeRelV relativeFrom="margin">
+                  <wp14:pctHeight>0</wp14:pctHeight>
+                </wp14:sizeRelV>
+              </wp:anchor>
+            </w:drawing>
+          </mc:Choice>
+          <mc:Fallback>
+            <w:pict>
+              <v:shape w14:anchorId="6A408CD8" id="_x0000_s1033" type="#_x0000_t202" style="position:absolute;margin-left:137.85pt;margin-top:4.25pt;width:75pt;height:21.45pt;z-index:251667456;visibility:visible;mso-wrap-style:square;mso-width-percent:0;mso-height-percent:0;mso-wrap-distance-left:9pt;mso-wrap-distance-top:0;mso-wrap-distance-right:9pt;mso-wrap-distance-bottom:0;mso-position-horizontal:absolute;mso-position-horizontal-relative:text;mso-position-vertical:absolute;mso-position-vertical-relative:text;mso-width-percent:0;mso-height-percent:0;mso-width-relative:margin;mso-height-relative:margin;v-text-anchor:top" o:gfxdata="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" fillcolor="#ffc000" strokeweight=".5pt">
+                <v:textbox>
+                  <w:txbxContent>
+                    <w:p>
+                      <w:r>
+                        <w:t>High</w:t>
+                      </w:r>
+                      <w:r>
+                        <w:t xml:space="preserve"> </w:t>
+                      </w:r>
+                      <w:r>
+                        <w:t>fidelity</w:t>
+                      </w:r>
+                    </w:p>
+                  </w:txbxContent>
+                </v:textbox>
+              </v:shape>
+            </w:pict>
+          </mc:Fallback>
+        </mc:AlternateContent>
+      </w:r>
+      <w:r>
+        <w:rPr>
+          <w:noProof/>
+        </w:rPr>
+        <mc:AlternateContent>
+          <mc:Choice Requires="wps">
+            <w:drawing>
+              <wp:anchor distT="0" distB="0" distL="114300" distR="114300" simplePos="0" relativeHeight="251665408" behindDoc="0" locked="0" layoutInCell="1" allowOverlap="1" wp14:anchorId="28B536CC" wp14:editId="75864F2A">
+                <wp:simplePos x="0" y="0"/>
+                <wp:positionH relativeFrom="column">
+                  <wp:posOffset>760511</wp:posOffset>
+                </wp:positionH>
+                <wp:positionV relativeFrom="paragraph">
+                  <wp:posOffset>53975</wp:posOffset>
+                </wp:positionV>
+                <wp:extent cx="914400" cy="272415"/>
+                <wp:effectExtent l="0" t="0" r="12700" b="6985"/>
+                <wp:wrapNone/>
+                <wp:docPr id="1425999111" name="Text Box 1"/>
+                <wp:cNvGraphicFramePr/>
+                <a:graphic xmlns:a="http://schemas.openxmlformats.org/drawingml/2006/main">
+                  <a:graphicData uri="http://schemas.microsoft.com/office/word/2010/wordprocessingShape">
+                    <wps:wsp>
+                      <wps:cNvSpPr txBox="1"/>
+                      <wps:spPr>
+                        <a:xfrm>
+                          <a:off x="0" y="0"/>
+                          <a:ext cx="914400" cy="272415"/>
+                        </a:xfrm>
+                        <a:prstGeom prst="rect">
+                          <a:avLst/>
+                        </a:prstGeom>
+                        <a:solidFill>
+                          <a:srgbClr val="92D050"/>
+                        </a:solidFill>
+                        <a:ln w="6350">
+                          <a:solidFill>
+                            <a:prstClr val="black"/>
+                          </a:solidFill>
+                        </a:ln>
+                      </wps:spPr>
+                      <wps:txbx>
+                        <w:txbxContent>
+                          <w:p>
+                            <w:r>
+                              <w:t>Low</w:t>
+                            </w:r>
+                            <w:r>
+                              <w:t xml:space="preserve"> </w:t>
+                            </w:r>
+                            <w:r>
+                              <w:t>fidelity</w:t>
+                            </w:r>
+                          </w:p>
+                        </w:txbxContent>
+                      </wps:txbx>
+                      <wps:bodyPr rot="0" spcFirstLastPara="0" vertOverflow="overflow" horzOverflow="overflow" vert="horz" wrap="square" lIns="91440" tIns="45720" rIns="91440" bIns="45720" numCol="1" spcCol="0" rtlCol="0" fromWordArt="0" anchor="t" anchorCtr="0" forceAA="0" compatLnSpc="1">
+                        <a:prstTxWarp prst="textNoShape">
+                          <a:avLst/>
+                        </a:prstTxWarp>
+                        <a:noAutofit/>
+                      </wps:bodyPr>
+                    </wps:wsp>
+                  </a:graphicData>
+                </a:graphic>
+                <wp14:sizeRelH relativeFrom="margin">
+                  <wp14:pctWidth>0</wp14:pctWidth>
+                </wp14:sizeRelH>
+                <wp14:sizeRelV relativeFrom="margin">
+                  <wp14:pctHeight>0</wp14:pctHeight>
+                </wp14:sizeRelV>
+              </wp:anchor>
+            </w:drawing>
+          </mc:Choice>
+          <mc:Fallback>
+            <w:pict>
+              <v:shape w14:anchorId="28B536CC" id="_x0000_s1034" type="#_x0000_t202" style="position:absolute;margin-left:59.9pt;margin-top:4.25pt;width:1in;height:21.45pt;z-index:251665408;visibility:visible;mso-wrap-style:square;mso-width-percent:0;mso-height-percent:0;mso-wrap-distance-left:9pt;mso-wrap-distance-top:0;mso-wrap-distance-right:9pt;mso-wrap-distance-bottom:0;mso-position-horizontal:absolute;mso-position-horizontal-relative:text;mso-position-vertical:absolute;mso-position-vertical-relative:text;mso-width-percent:0;mso-height-percent:0;mso-width-relative:margin;mso-height-relative:margin;v-text-anchor:top" o:gfxdata="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" fillcolor="#92d050" strokeweight=".5pt">
+                <v:textbox>
+                  <w:txbxContent>
+                    <w:p>
+                      <w:r>
+                        <w:t>Low</w:t>
+                      </w:r>
+                      <w:r>
+                        <w:t xml:space="preserve"> </w:t>
+                      </w:r>
+                      <w:r>
+                        <w:t>fidelity</w:t>
+                      </w:r>
+                    </w:p>
+                  </w:txbxContent>
+                </v:textbox>
+              </v:shape>
+            </w:pict>
+          </mc:Fallback>
+        </mc:AlternateContent>
+      </w:r>
+    </w:p>
     <w:p/>
     <w:p/>
     <w:p/>
@@ -2201,7 +3283,6 @@
           <w:b/>
           <w:bCs/>
         </w:rPr>
-        <w:lastRenderedPageBreak/>
         <w:t>Summary</w:t>
       </w:r>
     </w:p>
@@ -2215,6 +3296,7 @@
     </w:p>
     <w:p>
       <w:r>
+        <w:lastRenderedPageBreak/>
         <w:t xml:space="preserve">This program uses </w:t>
       </w:r>
       <w:r>
@@ -2930,49 +4012,49 @@
           </w:p>
           <w:p>
             <w:r>
+              <w:t xml:space="preserve">Uncomment </w:t>
+            </w:r>
+            <w:proofErr w:type="spellStart"/>
+            <w:proofErr w:type="gramStart"/>
+            <w:r>
+              <w:t>df</w:t>
+            </w:r>
+            <w:proofErr w:type="spellEnd"/>
+            <w:r>
+              <w:t>[</w:t>
+            </w:r>
+            <w:proofErr w:type="gramEnd"/>
+            <w:r>
+              <w:t>"</w:t>
+            </w:r>
+            <w:proofErr w:type="spellStart"/>
+            <w:r>
+              <w:t>dP</w:t>
+            </w:r>
+            <w:proofErr w:type="spellEnd"/>
+            <w:r>
+              <w:t>/dh (N/m)"] *= 0.2 * (</w:t>
+            </w:r>
+            <w:proofErr w:type="spellStart"/>
+            <w:r>
+              <w:t>df</w:t>
+            </w:r>
+            <w:proofErr w:type="spellEnd"/>
+            <w:r>
+              <w:t>["C (</w:t>
+            </w:r>
+            <w:proofErr w:type="spellStart"/>
+            <w:r>
+              <w:t>GPa</w:t>
+            </w:r>
+            <w:proofErr w:type="spellEnd"/>
+            <w:r>
+              <w:t>)"] / 3) ** 0.5 * 10 ** (-1.5) for Aluminum.</w:t>
+            </w:r>
+          </w:p>
+          <w:p>
+            <w:r>
               <w:lastRenderedPageBreak/>
-              <w:t xml:space="preserve">Uncomment </w:t>
-            </w:r>
-            <w:proofErr w:type="spellStart"/>
-            <w:proofErr w:type="gramStart"/>
-            <w:r>
-              <w:t>df</w:t>
-            </w:r>
-            <w:proofErr w:type="spellEnd"/>
-            <w:r>
-              <w:t>[</w:t>
-            </w:r>
-            <w:proofErr w:type="gramEnd"/>
-            <w:r>
-              <w:t>"</w:t>
-            </w:r>
-            <w:proofErr w:type="spellStart"/>
-            <w:r>
-              <w:t>dP</w:t>
-            </w:r>
-            <w:proofErr w:type="spellEnd"/>
-            <w:r>
-              <w:t>/dh (N/m)"] *= 0.2 * (</w:t>
-            </w:r>
-            <w:proofErr w:type="spellStart"/>
-            <w:r>
-              <w:t>df</w:t>
-            </w:r>
-            <w:proofErr w:type="spellEnd"/>
-            <w:r>
-              <w:t>["C (</w:t>
-            </w:r>
-            <w:proofErr w:type="spellStart"/>
-            <w:r>
-              <w:t>GPa</w:t>
-            </w:r>
-            <w:proofErr w:type="spellEnd"/>
-            <w:r>
-              <w:t>)"] / 3) ** 0.5 * 10 ** (-1.5) for Aluminum.</w:t>
-            </w:r>
-          </w:p>
-          <w:p>
-            <w:r>
               <w:t>You need to select the correct dataset for this.</w:t>
             </w:r>
           </w:p>
@@ -3910,6 +4992,31 @@
       <w:proofErr w:type="spellEnd"/>
       <w:r>
         <w:t>, error decreased.</w:t>
+      </w:r>
+    </w:p>
+    <w:p>
+      <w:r>
+        <w:tab/>
+        <w:t>I have tried to find more accurate ways of predicting yield stress for higher temperatures. One big issue I have run into is phase changes.</w:t>
+      </w:r>
+      <w:r>
+        <w:t xml:space="preserve"> In a script I created, </w:t>
+      </w:r>
+      <w:r>
+        <w:rPr>
+          <w:i/>
+          <w:iCs/>
+        </w:rPr>
+        <w:t>DataEdit.py</w:t>
+      </w:r>
+      <w:r>
+        <w:t>,</w:t>
+      </w:r>
+      <w:r>
+        <w:t xml:space="preserve"> I have a few methods to weed these out. One removes nearly all the data for 760˚C, though.</w:t>
+      </w:r>
+      <w:r>
+        <w:t xml:space="preserve"> I am also trying to make another neural network that can combine multiple high-fidelity datasets instead of just one.</w:t>
       </w:r>
     </w:p>
     <w:sectPr>

</xml_diff>

<commit_message>
Added function argument to validation_exp and validation_exp_cross2 to factor the stress or indentation Young's modulous.
</commit_message>
<xml_diff>
--- a/Notes.docx
+++ b/Notes.docx
@@ -2589,7 +2589,7 @@
         <mc:AlternateContent>
           <mc:Choice Requires="wps">
             <w:drawing>
-              <wp:anchor distT="0" distB="0" distL="114300" distR="114300" simplePos="0" relativeHeight="251678720" behindDoc="0" locked="0" layoutInCell="1" allowOverlap="1" wp14:anchorId="208777D3" wp14:editId="0D5EB267">
+              <wp:anchor distT="0" distB="0" distL="114300" distR="114300" simplePos="0" relativeHeight="251678720" behindDoc="0" locked="0" layoutInCell="1" allowOverlap="1" wp14:anchorId="208777D3" wp14:editId="78C23AA5">
                 <wp:simplePos x="0" y="0"/>
                 <wp:positionH relativeFrom="column">
                   <wp:posOffset>2774950</wp:posOffset>
@@ -2615,7 +2615,7 @@
                           <a:avLst/>
                         </a:prstGeom>
                         <a:solidFill>
-                          <a:srgbClr val="FFC000"/>
+                          <a:srgbClr val="00B0F0"/>
                         </a:solidFill>
                         <a:ln w="6350">
                           <a:solidFill>
@@ -2627,10 +2627,7 @@
                         <w:txbxContent>
                           <w:p>
                             <w:r>
-                              <w:t xml:space="preserve">Final </w:t>
-                            </w:r>
-                            <w:r>
-                              <w:t>Result</w:t>
+                              <w:t>Final Result</w:t>
                             </w:r>
                           </w:p>
                         </w:txbxContent>
@@ -2655,15 +2652,16 @@
           </mc:Choice>
           <mc:Fallback>
             <w:pict>
-              <v:shape w14:anchorId="208777D3" id="_x0000_s1029" type="#_x0000_t202" style="position:absolute;margin-left:218.5pt;margin-top:13.9pt;width:45.25pt;height:36pt;z-index:251678720;visibility:visible;mso-wrap-style:square;mso-width-percent:0;mso-height-percent:0;mso-wrap-distance-left:9pt;mso-wrap-distance-top:0;mso-wrap-distance-right:9pt;mso-wrap-distance-bottom:0;mso-position-horizontal:absolute;mso-position-horizontal-relative:text;mso-position-vertical:absolute;mso-position-vertical-relative:text;mso-width-percent:0;mso-height-percent:0;mso-width-relative:margin;mso-height-relative:margin;v-text-anchor:top" o:gfxdata="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" fillcolor="#ffc000" strokeweight=".5pt">
+              <v:shapetype w14:anchorId="208777D3" id="_x0000_t202" coordsize="21600,21600" o:spt="202" path="m,l,21600r21600,l21600,xe">
+                <v:stroke joinstyle="miter"/>
+                <v:path gradientshapeok="t" o:connecttype="rect"/>
+              </v:shapetype>
+              <v:shape id="_x0000_s1029" type="#_x0000_t202" style="position:absolute;margin-left:218.5pt;margin-top:13.9pt;width:45.25pt;height:36pt;z-index:251678720;visibility:visible;mso-wrap-style:square;mso-width-percent:0;mso-height-percent:0;mso-wrap-distance-left:9pt;mso-wrap-distance-top:0;mso-wrap-distance-right:9pt;mso-wrap-distance-bottom:0;mso-position-horizontal:absolute;mso-position-horizontal-relative:text;mso-position-vertical:absolute;mso-position-vertical-relative:text;mso-width-percent:0;mso-height-percent:0;mso-width-relative:margin;mso-height-relative:margin;v-text-anchor:top" o:gfxdata="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" fillcolor="#00b0f0" strokeweight=".5pt">
                 <v:textbox>
                   <w:txbxContent>
                     <w:p>
                       <w:r>
-                        <w:t xml:space="preserve">Final </w:t>
-                      </w:r>
-                      <w:r>
-                        <w:t>Result</w:t>
+                        <w:t>Final Result</w:t>
                       </w:r>
                     </w:p>
                   </w:txbxContent>
@@ -2682,7 +2680,7 @@
         <mc:AlternateContent>
           <mc:Choice Requires="wps">
             <w:drawing>
-              <wp:anchor distT="0" distB="0" distL="114300" distR="114300" simplePos="0" relativeHeight="251669504" behindDoc="0" locked="0" layoutInCell="1" allowOverlap="1" wp14:anchorId="0E4E9579" wp14:editId="04EEBE83">
+              <wp:anchor distT="0" distB="0" distL="114300" distR="114300" simplePos="0" relativeHeight="251669504" behindDoc="0" locked="0" layoutInCell="1" allowOverlap="1" wp14:anchorId="0E4E9579" wp14:editId="2772C37C">
                 <wp:simplePos x="0" y="0"/>
                 <wp:positionH relativeFrom="column">
                   <wp:posOffset>1526721</wp:posOffset>
@@ -2708,7 +2706,7 @@
                           <a:avLst/>
                         </a:prstGeom>
                         <a:solidFill>
-                          <a:srgbClr val="FFC000"/>
+                          <a:srgbClr val="00B0F0"/>
                         </a:solidFill>
                         <a:ln w="6350">
                           <a:solidFill>
@@ -2745,7 +2743,7 @@
           </mc:Choice>
           <mc:Fallback>
             <w:pict>
-              <v:shape w14:anchorId="0E4E9579" id="_x0000_s1030" type="#_x0000_t202" style="position:absolute;margin-left:120.2pt;margin-top:5.25pt;width:48.55pt;height:21.45pt;z-index:251669504;visibility:visible;mso-wrap-style:square;mso-width-percent:0;mso-height-percent:0;mso-wrap-distance-left:9pt;mso-wrap-distance-top:0;mso-wrap-distance-right:9pt;mso-wrap-distance-bottom:0;mso-position-horizontal:absolute;mso-position-horizontal-relative:text;mso-position-vertical:absolute;mso-position-vertical-relative:text;mso-width-percent:0;mso-height-percent:0;mso-width-relative:margin;mso-height-relative:margin;v-text-anchor:top" o:gfxdata="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" fillcolor="#ffc000" strokeweight=".5pt">
+              <v:shape w14:anchorId="0E4E9579" id="_x0000_s1030" type="#_x0000_t202" style="position:absolute;margin-left:120.2pt;margin-top:5.25pt;width:48.55pt;height:21.45pt;z-index:251669504;visibility:visible;mso-wrap-style:square;mso-width-percent:0;mso-height-percent:0;mso-wrap-distance-left:9pt;mso-wrap-distance-top:0;mso-wrap-distance-right:9pt;mso-wrap-distance-bottom:0;mso-position-horizontal:absolute;mso-position-horizontal-relative:text;mso-position-vertical:absolute;mso-position-vertical-relative:text;mso-width-percent:0;mso-height-percent:0;mso-width-relative:margin;mso-height-relative:margin;v-text-anchor:top" o:gfxdata="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" fillcolor="#00b0f0" strokeweight=".5pt">
                 <v:textbox>
                   <w:txbxContent>
                     <w:p>
@@ -4997,7 +4995,13 @@
     <w:p>
       <w:r>
         <w:tab/>
-        <w:t>I have tried to find more accurate ways of predicting yield stress for higher temperatures. One big issue I have run into is phase changes.</w:t>
+        <w:t xml:space="preserve">I have tried to find more accurate ways of predicting yield stress for higher temperatures. One big issue I have run into is </w:t>
+      </w:r>
+      <w:r>
+        <w:t>alloys oxidizing at higher temperatures</w:t>
+      </w:r>
+      <w:r>
+        <w:t>.</w:t>
       </w:r>
       <w:r>
         <w:t xml:space="preserve"> In a script I created, </w:t>

</xml_diff>